<commit_message>
Second commit for the week 6 assessment files. Updated the heroku and test plan files.
</commit_message>
<xml_diff>
--- a/Duel Duo Test Plan_Test Case_Bug Report.docx
+++ b/Duel Duo Test Plan_Test Case_Bug Report.docx
@@ -133,6 +133,13 @@
         </w:rPr>
         <w:t xml:space="preserve">Deployed link: </w:t>
       </w:r>
+      <w:r>
+        <w:rPr>
+          <w:sz w:val="28"/>
+          <w:szCs w:val="28"/>
+        </w:rPr>
+        <w:t>https://week6-assessment.herokuapp.com/</w:t>
+      </w:r>
     </w:p>
     <w:p/>
     <w:p>
@@ -1466,14 +1473,7 @@
           <w:sz w:val="28"/>
           <w:szCs w:val="28"/>
         </w:rPr>
-        <w:t xml:space="preserve"> (</w:t>
-      </w:r>
-      <w:r>
-        <w:rPr>
-          <w:sz w:val="28"/>
-          <w:szCs w:val="28"/>
-        </w:rPr>
-        <w:t xml:space="preserve">locally: </w:t>
+        <w:t xml:space="preserve"> (locally: </w:t>
       </w:r>
       <w:hyperlink r:id="rId6" w:history="1">
         <w:r>
@@ -1706,28 +1706,7 @@
           <w:sz w:val="28"/>
           <w:szCs w:val="28"/>
         </w:rPr>
-        <w:t xml:space="preserve"> selection. </w:t>
-      </w:r>
-      <w:r>
-        <w:rPr>
-          <w:sz w:val="28"/>
-          <w:szCs w:val="28"/>
-        </w:rPr>
-        <w:t xml:space="preserve">This button should turn </w:t>
-      </w:r>
-      <w:r>
-        <w:rPr>
-          <w:sz w:val="28"/>
-          <w:szCs w:val="28"/>
-        </w:rPr>
-        <w:t xml:space="preserve">orange </w:t>
-      </w:r>
-      <w:r>
-        <w:rPr>
-          <w:sz w:val="28"/>
-          <w:szCs w:val="28"/>
-        </w:rPr>
-        <w:t>when it is hovered over.</w:t>
+        <w:t xml:space="preserve"> selection. This button should turn orange when it is hovered over.</w:t>
       </w:r>
     </w:p>
     <w:p>
@@ -1782,14 +1761,7 @@
           <w:sz w:val="28"/>
           <w:szCs w:val="28"/>
         </w:rPr>
-        <w:t xml:space="preserve">. </w:t>
-      </w:r>
-      <w:r>
-        <w:rPr>
-          <w:sz w:val="28"/>
-          <w:szCs w:val="28"/>
-        </w:rPr>
-        <w:t>This button should turn orange when it is hovered over.</w:t>
+        <w:t>. This button should turn orange when it is hovered over.</w:t>
       </w:r>
     </w:p>
     <w:p>
@@ -2649,21 +2621,7 @@
           <w:sz w:val="28"/>
           <w:szCs w:val="28"/>
         </w:rPr>
-        <w:t xml:space="preserve">When a Player wins, the “Losses” are </w:t>
-      </w:r>
-      <w:r>
-        <w:rPr>
-          <w:sz w:val="28"/>
-          <w:szCs w:val="28"/>
-        </w:rPr>
-        <w:t>updated incrementally</w:t>
-      </w:r>
-      <w:r>
-        <w:rPr>
-          <w:sz w:val="28"/>
-          <w:szCs w:val="28"/>
-        </w:rPr>
-        <w:t xml:space="preserve"> added.</w:t>
+        <w:t>When a Player wins, the “Losses” are updated incrementally added.</w:t>
       </w:r>
     </w:p>
     <w:p>
@@ -2683,21 +2641,7 @@
           <w:sz w:val="28"/>
           <w:szCs w:val="28"/>
         </w:rPr>
-        <w:t xml:space="preserve">When a Player losses, the “Losses” are properly </w:t>
-      </w:r>
-      <w:r>
-        <w:rPr>
-          <w:sz w:val="28"/>
-          <w:szCs w:val="28"/>
-        </w:rPr>
-        <w:t>updated incrementally</w:t>
-      </w:r>
-      <w:r>
-        <w:rPr>
-          <w:sz w:val="28"/>
-          <w:szCs w:val="28"/>
-        </w:rPr>
-        <w:t>.</w:t>
+        <w:t>When a Player losses, the “Losses” are properly updated incrementally.</w:t>
       </w:r>
     </w:p>
     <w:p>
@@ -2926,6 +2870,7 @@
       </w:pPr>
       <w:r>
         <w:rPr>
+          <w:noProof/>
           <w:sz w:val="28"/>
           <w:szCs w:val="28"/>
         </w:rPr>

</xml_diff>

<commit_message>
Third commit for the week 6 assessment files. Updated the test plan file.
</commit_message>
<xml_diff>
--- a/Duel Duo Test Plan_Test Case_Bug Report.docx
+++ b/Duel Duo Test Plan_Test Case_Bug Report.docx
@@ -47,7 +47,45 @@
           <w:sz w:val="36"/>
           <w:szCs w:val="36"/>
         </w:rPr>
-        <w:t>o Test Plan</w:t>
+        <w:t xml:space="preserve">o </w:t>
+      </w:r>
+      <w:r>
+        <w:rPr>
+          <w:b/>
+          <w:bCs/>
+          <w:sz w:val="36"/>
+          <w:szCs w:val="36"/>
+        </w:rPr>
+        <w:t>Documents</w:t>
+      </w:r>
+    </w:p>
+    <w:p>
+      <w:pPr>
+        <w:rPr>
+          <w:b/>
+          <w:bCs/>
+          <w:sz w:val="36"/>
+          <w:szCs w:val="36"/>
+        </w:rPr>
+      </w:pPr>
+    </w:p>
+    <w:p>
+      <w:pPr>
+        <w:rPr>
+          <w:b/>
+          <w:bCs/>
+          <w:sz w:val="36"/>
+          <w:szCs w:val="36"/>
+        </w:rPr>
+      </w:pPr>
+      <w:r>
+        <w:rPr>
+          <w:b/>
+          <w:bCs/>
+          <w:sz w:val="36"/>
+          <w:szCs w:val="36"/>
+        </w:rPr>
+        <w:t>Test Plan</w:t>
       </w:r>
     </w:p>
     <w:p/>
@@ -133,13 +171,24 @@
         </w:rPr>
         <w:t xml:space="preserve">Deployed link: </w:t>
       </w:r>
-      <w:r>
-        <w:rPr>
-          <w:sz w:val="28"/>
-          <w:szCs w:val="28"/>
-        </w:rPr>
-        <w:t>https://week6-assessment.herokuapp.com/</w:t>
-      </w:r>
+      <w:hyperlink r:id="rId6" w:history="1">
+        <w:r>
+          <w:rPr>
+            <w:rStyle w:val="Hyperlink"/>
+            <w:sz w:val="28"/>
+            <w:szCs w:val="28"/>
+          </w:rPr>
+          <w:t>https://week6-assessment.herokuapp.com/</w:t>
+        </w:r>
+      </w:hyperlink>
+    </w:p>
+    <w:p>
+      <w:pPr>
+        <w:rPr>
+          <w:sz w:val="28"/>
+          <w:szCs w:val="28"/>
+        </w:rPr>
+      </w:pPr>
     </w:p>
     <w:p/>
     <w:p>
@@ -1158,7 +1207,6 @@
           <w:sz w:val="28"/>
           <w:szCs w:val="28"/>
         </w:rPr>
-        <w:lastRenderedPageBreak/>
         <w:t>Entry Criteria</w:t>
       </w:r>
       <w:r>
@@ -1318,9 +1366,6 @@
     <w:p/>
     <w:p/>
     <w:p/>
-    <w:p/>
-    <w:p/>
-    <w:p/>
     <w:p>
       <w:pPr>
         <w:rPr>
@@ -1474,595 +1519,6 @@
           <w:szCs w:val="28"/>
         </w:rPr>
         <w:t xml:space="preserve"> (locally: </w:t>
-      </w:r>
-      <w:hyperlink r:id="rId6" w:history="1">
-        <w:r>
-          <w:rPr>
-            <w:rStyle w:val="Hyperlink"/>
-            <w:sz w:val="28"/>
-            <w:szCs w:val="28"/>
-          </w:rPr>
-          <w:t>http://localhost:3000/</w:t>
-        </w:r>
-      </w:hyperlink>
-      <w:r>
-        <w:rPr>
-          <w:rStyle w:val="Hyperlink"/>
-          <w:sz w:val="28"/>
-          <w:szCs w:val="28"/>
-        </w:rPr>
-        <w:t>)</w:t>
-      </w:r>
-    </w:p>
-    <w:p>
-      <w:pPr>
-        <w:pStyle w:val="ListParagraph"/>
-        <w:numPr>
-          <w:ilvl w:val="0"/>
-          <w:numId w:val="2"/>
-        </w:numPr>
-        <w:rPr>
-          <w:sz w:val="28"/>
-          <w:szCs w:val="28"/>
-        </w:rPr>
-      </w:pPr>
-      <w:r>
-        <w:rPr>
-          <w:sz w:val="28"/>
-          <w:szCs w:val="28"/>
-        </w:rPr>
-        <w:t xml:space="preserve">Click on the blue </w:t>
-      </w:r>
-      <w:r>
-        <w:rPr>
-          <w:sz w:val="28"/>
-          <w:szCs w:val="28"/>
-        </w:rPr>
-        <w:t>“</w:t>
-      </w:r>
-      <w:r>
-        <w:rPr>
-          <w:sz w:val="28"/>
-          <w:szCs w:val="28"/>
-        </w:rPr>
-        <w:t>Draw</w:t>
-      </w:r>
-      <w:r>
-        <w:rPr>
-          <w:sz w:val="28"/>
-          <w:szCs w:val="28"/>
-        </w:rPr>
-        <w:t>”</w:t>
-      </w:r>
-      <w:r>
-        <w:rPr>
-          <w:sz w:val="28"/>
-          <w:szCs w:val="28"/>
-        </w:rPr>
-        <w:t xml:space="preserve"> button</w:t>
-      </w:r>
-      <w:r>
-        <w:rPr>
-          <w:sz w:val="28"/>
-          <w:szCs w:val="28"/>
-        </w:rPr>
-        <w:t xml:space="preserve">. This button should turn </w:t>
-      </w:r>
-      <w:r>
-        <w:rPr>
-          <w:sz w:val="28"/>
-          <w:szCs w:val="28"/>
-        </w:rPr>
-        <w:t xml:space="preserve">orange </w:t>
-      </w:r>
-      <w:r>
-        <w:rPr>
-          <w:sz w:val="28"/>
-          <w:szCs w:val="28"/>
-        </w:rPr>
-        <w:t>when it is hovered over.</w:t>
-      </w:r>
-    </w:p>
-    <w:p>
-      <w:pPr>
-        <w:pStyle w:val="ListParagraph"/>
-        <w:numPr>
-          <w:ilvl w:val="0"/>
-          <w:numId w:val="2"/>
-        </w:numPr>
-        <w:rPr>
-          <w:sz w:val="28"/>
-          <w:szCs w:val="28"/>
-        </w:rPr>
-      </w:pPr>
-      <w:r>
-        <w:rPr>
-          <w:sz w:val="28"/>
-          <w:szCs w:val="28"/>
-        </w:rPr>
-        <w:t xml:space="preserve">Select </w:t>
-      </w:r>
-      <w:r>
-        <w:rPr>
-          <w:sz w:val="28"/>
-          <w:szCs w:val="28"/>
-        </w:rPr>
-        <w:t xml:space="preserve">two of </w:t>
-      </w:r>
-      <w:r>
-        <w:rPr>
-          <w:sz w:val="28"/>
-          <w:szCs w:val="28"/>
-        </w:rPr>
-        <w:t xml:space="preserve">the desired </w:t>
-      </w:r>
-      <w:r>
-        <w:rPr>
-          <w:sz w:val="28"/>
-          <w:szCs w:val="28"/>
-        </w:rPr>
-        <w:t>ro</w:t>
-      </w:r>
-      <w:r>
-        <w:rPr>
-          <w:sz w:val="28"/>
-          <w:szCs w:val="28"/>
-        </w:rPr>
-        <w:t>bot</w:t>
-      </w:r>
-      <w:r>
-        <w:rPr>
-          <w:sz w:val="28"/>
-          <w:szCs w:val="28"/>
-        </w:rPr>
-        <w:t>s</w:t>
-      </w:r>
-      <w:r>
-        <w:rPr>
-          <w:sz w:val="28"/>
-          <w:szCs w:val="28"/>
-        </w:rPr>
-        <w:t xml:space="preserve"> </w:t>
-      </w:r>
-      <w:r>
-        <w:rPr>
-          <w:sz w:val="28"/>
-          <w:szCs w:val="28"/>
-        </w:rPr>
-        <w:t>from the robots displayed. C</w:t>
-      </w:r>
-      <w:r>
-        <w:rPr>
-          <w:sz w:val="28"/>
-          <w:szCs w:val="28"/>
-        </w:rPr>
-        <w:t xml:space="preserve">lick the </w:t>
-      </w:r>
-      <w:r>
-        <w:rPr>
-          <w:sz w:val="28"/>
-          <w:szCs w:val="28"/>
-        </w:rPr>
-        <w:t>blue “A</w:t>
-      </w:r>
-      <w:r>
-        <w:rPr>
-          <w:sz w:val="28"/>
-          <w:szCs w:val="28"/>
-        </w:rPr>
-        <w:t xml:space="preserve">dd to </w:t>
-      </w:r>
-      <w:r>
-        <w:rPr>
-          <w:sz w:val="28"/>
-          <w:szCs w:val="28"/>
-        </w:rPr>
-        <w:t>D</w:t>
-      </w:r>
-      <w:r>
-        <w:rPr>
-          <w:sz w:val="28"/>
-          <w:szCs w:val="28"/>
-        </w:rPr>
-        <w:t>uo</w:t>
-      </w:r>
-      <w:r>
-        <w:rPr>
-          <w:sz w:val="28"/>
-          <w:szCs w:val="28"/>
-        </w:rPr>
-        <w:t>”</w:t>
-      </w:r>
-      <w:r>
-        <w:rPr>
-          <w:sz w:val="28"/>
-          <w:szCs w:val="28"/>
-        </w:rPr>
-        <w:t xml:space="preserve">  button</w:t>
-      </w:r>
-      <w:r>
-        <w:rPr>
-          <w:sz w:val="28"/>
-          <w:szCs w:val="28"/>
-        </w:rPr>
-        <w:t xml:space="preserve"> for each</w:t>
-      </w:r>
-      <w:r>
-        <w:rPr>
-          <w:sz w:val="28"/>
-          <w:szCs w:val="28"/>
-        </w:rPr>
-        <w:t xml:space="preserve"> desired ro</w:t>
-      </w:r>
-      <w:r>
-        <w:rPr>
-          <w:sz w:val="28"/>
-          <w:szCs w:val="28"/>
-        </w:rPr>
-        <w:t>bot</w:t>
-      </w:r>
-      <w:r>
-        <w:rPr>
-          <w:sz w:val="28"/>
-          <w:szCs w:val="28"/>
-        </w:rPr>
-        <w:t xml:space="preserve"> selection. This button should turn orange when it is hovered over.</w:t>
-      </w:r>
-    </w:p>
-    <w:p>
-      <w:pPr>
-        <w:pStyle w:val="ListParagraph"/>
-        <w:numPr>
-          <w:ilvl w:val="0"/>
-          <w:numId w:val="2"/>
-        </w:numPr>
-        <w:rPr>
-          <w:sz w:val="28"/>
-          <w:szCs w:val="28"/>
-        </w:rPr>
-      </w:pPr>
-      <w:r>
-        <w:rPr>
-          <w:sz w:val="28"/>
-          <w:szCs w:val="28"/>
-        </w:rPr>
-        <w:t xml:space="preserve">Click on the </w:t>
-      </w:r>
-      <w:r>
-        <w:rPr>
-          <w:sz w:val="28"/>
-          <w:szCs w:val="28"/>
-        </w:rPr>
-        <w:t>blue “</w:t>
-      </w:r>
-      <w:r>
-        <w:rPr>
-          <w:sz w:val="28"/>
-          <w:szCs w:val="28"/>
-        </w:rPr>
-        <w:t>Duel!</w:t>
-      </w:r>
-      <w:r>
-        <w:rPr>
-          <w:sz w:val="28"/>
-          <w:szCs w:val="28"/>
-        </w:rPr>
-        <w:t>”</w:t>
-      </w:r>
-      <w:r>
-        <w:rPr>
-          <w:sz w:val="28"/>
-          <w:szCs w:val="28"/>
-        </w:rPr>
-        <w:t xml:space="preserve"> Blue button to being the Dueling</w:t>
-      </w:r>
-      <w:r>
-        <w:rPr>
-          <w:sz w:val="28"/>
-          <w:szCs w:val="28"/>
-        </w:rPr>
-        <w:t>. This button should turn orange when it is hovered over.</w:t>
-      </w:r>
-    </w:p>
-    <w:p>
-      <w:pPr>
-        <w:pStyle w:val="ListParagraph"/>
-        <w:numPr>
-          <w:ilvl w:val="0"/>
-          <w:numId w:val="2"/>
-        </w:numPr>
-        <w:rPr>
-          <w:sz w:val="28"/>
-          <w:szCs w:val="28"/>
-        </w:rPr>
-      </w:pPr>
-      <w:r>
-        <w:rPr>
-          <w:sz w:val="28"/>
-          <w:szCs w:val="28"/>
-        </w:rPr>
-        <w:t xml:space="preserve">Once the game </w:t>
-      </w:r>
-      <w:r>
-        <w:rPr>
-          <w:sz w:val="28"/>
-          <w:szCs w:val="28"/>
-        </w:rPr>
-        <w:t xml:space="preserve">updated </w:t>
-      </w:r>
-      <w:r>
-        <w:rPr>
-          <w:sz w:val="28"/>
-          <w:szCs w:val="28"/>
-        </w:rPr>
-        <w:t xml:space="preserve">results </w:t>
-      </w:r>
-      <w:r>
-        <w:rPr>
-          <w:sz w:val="28"/>
-          <w:szCs w:val="28"/>
-        </w:rPr>
-        <w:t>(will appear as Wins and Losses) are displayed</w:t>
-      </w:r>
-      <w:r>
-        <w:rPr>
-          <w:sz w:val="28"/>
-          <w:szCs w:val="28"/>
-        </w:rPr>
-        <w:t xml:space="preserve">, click on the </w:t>
-      </w:r>
-      <w:r>
-        <w:rPr>
-          <w:sz w:val="28"/>
-          <w:szCs w:val="28"/>
-        </w:rPr>
-        <w:t>blue “</w:t>
-      </w:r>
-      <w:r>
-        <w:rPr>
-          <w:sz w:val="28"/>
-          <w:szCs w:val="28"/>
-        </w:rPr>
-        <w:t>Play again!</w:t>
-      </w:r>
-      <w:r>
-        <w:rPr>
-          <w:sz w:val="28"/>
-          <w:szCs w:val="28"/>
-        </w:rPr>
-        <w:t xml:space="preserve">” </w:t>
-      </w:r>
-      <w:r>
-        <w:rPr>
-          <w:sz w:val="28"/>
-          <w:szCs w:val="28"/>
-        </w:rPr>
-        <w:t>button</w:t>
-      </w:r>
-      <w:r>
-        <w:rPr>
-          <w:sz w:val="28"/>
-          <w:szCs w:val="28"/>
-        </w:rPr>
-        <w:t>.</w:t>
-      </w:r>
-      <w:r>
-        <w:rPr>
-          <w:sz w:val="28"/>
-          <w:szCs w:val="28"/>
-        </w:rPr>
-        <w:t xml:space="preserve"> </w:t>
-      </w:r>
-      <w:r>
-        <w:rPr>
-          <w:sz w:val="28"/>
-          <w:szCs w:val="28"/>
-        </w:rPr>
-        <w:t>This button should turn orange when it is hovered over.</w:t>
-      </w:r>
-    </w:p>
-    <w:p>
-      <w:pPr>
-        <w:pStyle w:val="ListParagraph"/>
-        <w:numPr>
-          <w:ilvl w:val="0"/>
-          <w:numId w:val="2"/>
-        </w:numPr>
-        <w:rPr>
-          <w:sz w:val="28"/>
-          <w:szCs w:val="28"/>
-        </w:rPr>
-      </w:pPr>
-      <w:r>
-        <w:rPr>
-          <w:sz w:val="28"/>
-          <w:szCs w:val="28"/>
-        </w:rPr>
-        <w:t xml:space="preserve">Continue these steps for testing and document the expected, actuals, and any bugs found.  </w:t>
-      </w:r>
-    </w:p>
-    <w:p/>
-    <w:p/>
-    <w:p>
-      <w:r>
-        <w:t xml:space="preserve"> </w:t>
-      </w:r>
-    </w:p>
-    <w:p/>
-    <w:p/>
-    <w:p/>
-    <w:p/>
-    <w:p/>
-    <w:p/>
-    <w:p/>
-    <w:p/>
-    <w:p/>
-    <w:p/>
-    <w:p/>
-    <w:p/>
-    <w:p/>
-    <w:p/>
-    <w:p/>
-    <w:p/>
-    <w:p/>
-    <w:p/>
-    <w:p>
-      <w:pPr>
-        <w:rPr>
-          <w:b/>
-          <w:bCs/>
-          <w:sz w:val="36"/>
-          <w:szCs w:val="36"/>
-        </w:rPr>
-      </w:pPr>
-      <w:r>
-        <w:rPr>
-          <w:b/>
-          <w:bCs/>
-          <w:sz w:val="36"/>
-          <w:szCs w:val="36"/>
-        </w:rPr>
-        <w:lastRenderedPageBreak/>
-        <w:t>Bug Report</w:t>
-      </w:r>
-    </w:p>
-    <w:p>
-      <w:pPr>
-        <w:rPr>
-          <w:b/>
-          <w:bCs/>
-          <w:sz w:val="36"/>
-          <w:szCs w:val="36"/>
-        </w:rPr>
-      </w:pPr>
-    </w:p>
-    <w:p>
-      <w:pPr>
-        <w:rPr>
-          <w:sz w:val="28"/>
-          <w:szCs w:val="28"/>
-        </w:rPr>
-      </w:pPr>
-      <w:r>
-        <w:rPr>
-          <w:sz w:val="28"/>
-          <w:szCs w:val="28"/>
-        </w:rPr>
-        <w:t xml:space="preserve">The game </w:t>
-      </w:r>
-      <w:r>
-        <w:rPr>
-          <w:sz w:val="28"/>
-          <w:szCs w:val="28"/>
-        </w:rPr>
-        <w:t>score</w:t>
-      </w:r>
-      <w:r>
-        <w:rPr>
-          <w:sz w:val="28"/>
-          <w:szCs w:val="28"/>
-        </w:rPr>
-        <w:t>/</w:t>
-      </w:r>
-      <w:r>
-        <w:rPr>
-          <w:sz w:val="28"/>
-          <w:szCs w:val="28"/>
-        </w:rPr>
-        <w:t>results</w:t>
-      </w:r>
-      <w:r>
-        <w:rPr>
-          <w:sz w:val="28"/>
-          <w:szCs w:val="28"/>
-        </w:rPr>
-        <w:t xml:space="preserve"> are not updating properly. For all of the Player’s winning point</w:t>
-      </w:r>
-      <w:r>
-        <w:rPr>
-          <w:sz w:val="28"/>
-          <w:szCs w:val="28"/>
-        </w:rPr>
-        <w:t>s</w:t>
-      </w:r>
-      <w:r>
-        <w:rPr>
-          <w:sz w:val="28"/>
-          <w:szCs w:val="28"/>
-        </w:rPr>
-        <w:t>, they are not updating as wins and the wins are being updated as losses.</w:t>
-      </w:r>
-    </w:p>
-    <w:p>
-      <w:pPr>
-        <w:rPr>
-          <w:sz w:val="28"/>
-          <w:szCs w:val="28"/>
-        </w:rPr>
-      </w:pPr>
-    </w:p>
-    <w:p>
-      <w:pPr>
-        <w:rPr>
-          <w:b/>
-          <w:bCs/>
-          <w:sz w:val="28"/>
-          <w:szCs w:val="28"/>
-        </w:rPr>
-      </w:pPr>
-      <w:r>
-        <w:rPr>
-          <w:b/>
-          <w:bCs/>
-          <w:sz w:val="28"/>
-          <w:szCs w:val="28"/>
-        </w:rPr>
-        <w:t>Steps to reproduce</w:t>
-      </w:r>
-      <w:r>
-        <w:rPr>
-          <w:b/>
-          <w:bCs/>
-          <w:sz w:val="28"/>
-          <w:szCs w:val="28"/>
-        </w:rPr>
-        <w:t>:</w:t>
-      </w:r>
-    </w:p>
-    <w:p>
-      <w:pPr>
-        <w:pStyle w:val="ListParagraph"/>
-        <w:numPr>
-          <w:ilvl w:val="0"/>
-          <w:numId w:val="5"/>
-        </w:numPr>
-        <w:rPr>
-          <w:sz w:val="28"/>
-          <w:szCs w:val="28"/>
-        </w:rPr>
-      </w:pPr>
-      <w:r>
-        <w:rPr>
-          <w:sz w:val="28"/>
-          <w:szCs w:val="28"/>
-        </w:rPr>
-        <w:t xml:space="preserve">Navigate to the </w:t>
-      </w:r>
-      <w:proofErr w:type="gramStart"/>
-      <w:r>
-        <w:rPr>
-          <w:sz w:val="28"/>
-          <w:szCs w:val="28"/>
-        </w:rPr>
-        <w:t>Duel</w:t>
-      </w:r>
-      <w:proofErr w:type="gramEnd"/>
-      <w:r>
-        <w:rPr>
-          <w:sz w:val="28"/>
-          <w:szCs w:val="28"/>
-        </w:rPr>
-        <w:t xml:space="preserve"> Duo game (locally: </w:t>
       </w:r>
       <w:hyperlink r:id="rId7" w:history="1">
         <w:r>
@@ -2088,7 +1544,7 @@
         <w:pStyle w:val="ListParagraph"/>
         <w:numPr>
           <w:ilvl w:val="0"/>
-          <w:numId w:val="5"/>
+          <w:numId w:val="2"/>
         </w:numPr>
         <w:rPr>
           <w:sz w:val="28"/>
@@ -2100,7 +1556,7 @@
           <w:sz w:val="28"/>
           <w:szCs w:val="28"/>
         </w:rPr>
-        <w:t xml:space="preserve">Click the blue </w:t>
+        <w:t xml:space="preserve">Click on the blue </w:t>
       </w:r>
       <w:r>
         <w:rPr>
@@ -2135,7 +1591,668 @@
           <w:sz w:val="28"/>
           <w:szCs w:val="28"/>
         </w:rPr>
+        <w:t xml:space="preserve">. This button should turn </w:t>
+      </w:r>
+      <w:r>
+        <w:rPr>
+          <w:sz w:val="28"/>
+          <w:szCs w:val="28"/>
+        </w:rPr>
+        <w:t xml:space="preserve">orange </w:t>
+      </w:r>
+      <w:r>
+        <w:rPr>
+          <w:sz w:val="28"/>
+          <w:szCs w:val="28"/>
+        </w:rPr>
+        <w:t>when it is hovered over.</w:t>
+      </w:r>
+    </w:p>
+    <w:p>
+      <w:pPr>
+        <w:pStyle w:val="ListParagraph"/>
+        <w:numPr>
+          <w:ilvl w:val="0"/>
+          <w:numId w:val="2"/>
+        </w:numPr>
+        <w:rPr>
+          <w:sz w:val="28"/>
+          <w:szCs w:val="28"/>
+        </w:rPr>
+      </w:pPr>
+      <w:r>
+        <w:rPr>
+          <w:sz w:val="28"/>
+          <w:szCs w:val="28"/>
+        </w:rPr>
+        <w:t xml:space="preserve">Select </w:t>
+      </w:r>
+      <w:r>
+        <w:rPr>
+          <w:sz w:val="28"/>
+          <w:szCs w:val="28"/>
+        </w:rPr>
+        <w:t xml:space="preserve">two of </w:t>
+      </w:r>
+      <w:r>
+        <w:rPr>
+          <w:sz w:val="28"/>
+          <w:szCs w:val="28"/>
+        </w:rPr>
+        <w:t xml:space="preserve">the desired </w:t>
+      </w:r>
+      <w:r>
+        <w:rPr>
+          <w:sz w:val="28"/>
+          <w:szCs w:val="28"/>
+        </w:rPr>
+        <w:t>ro</w:t>
+      </w:r>
+      <w:r>
+        <w:rPr>
+          <w:sz w:val="28"/>
+          <w:szCs w:val="28"/>
+        </w:rPr>
+        <w:t>bot</w:t>
+      </w:r>
+      <w:r>
+        <w:rPr>
+          <w:sz w:val="28"/>
+          <w:szCs w:val="28"/>
+        </w:rPr>
+        <w:t>s</w:t>
+      </w:r>
+      <w:r>
+        <w:rPr>
+          <w:sz w:val="28"/>
+          <w:szCs w:val="28"/>
+        </w:rPr>
+        <w:t xml:space="preserve"> </w:t>
+      </w:r>
+      <w:r>
+        <w:rPr>
+          <w:sz w:val="28"/>
+          <w:szCs w:val="28"/>
+        </w:rPr>
+        <w:t>from the robots displayed. C</w:t>
+      </w:r>
+      <w:r>
+        <w:rPr>
+          <w:sz w:val="28"/>
+          <w:szCs w:val="28"/>
+        </w:rPr>
+        <w:t xml:space="preserve">lick the </w:t>
+      </w:r>
+      <w:r>
+        <w:rPr>
+          <w:sz w:val="28"/>
+          <w:szCs w:val="28"/>
+        </w:rPr>
+        <w:t>blue “A</w:t>
+      </w:r>
+      <w:r>
+        <w:rPr>
+          <w:sz w:val="28"/>
+          <w:szCs w:val="28"/>
+        </w:rPr>
+        <w:t xml:space="preserve">dd to </w:t>
+      </w:r>
+      <w:r>
+        <w:rPr>
+          <w:sz w:val="28"/>
+          <w:szCs w:val="28"/>
+        </w:rPr>
+        <w:t>D</w:t>
+      </w:r>
+      <w:r>
+        <w:rPr>
+          <w:sz w:val="28"/>
+          <w:szCs w:val="28"/>
+        </w:rPr>
+        <w:t>uo</w:t>
+      </w:r>
+      <w:r>
+        <w:rPr>
+          <w:sz w:val="28"/>
+          <w:szCs w:val="28"/>
+        </w:rPr>
+        <w:t>”</w:t>
+      </w:r>
+      <w:r>
+        <w:rPr>
+          <w:sz w:val="28"/>
+          <w:szCs w:val="28"/>
+        </w:rPr>
+        <w:t xml:space="preserve">  button</w:t>
+      </w:r>
+      <w:r>
+        <w:rPr>
+          <w:sz w:val="28"/>
+          <w:szCs w:val="28"/>
+        </w:rPr>
+        <w:t xml:space="preserve"> for each</w:t>
+      </w:r>
+      <w:r>
+        <w:rPr>
+          <w:sz w:val="28"/>
+          <w:szCs w:val="28"/>
+        </w:rPr>
+        <w:t xml:space="preserve"> desired ro</w:t>
+      </w:r>
+      <w:r>
+        <w:rPr>
+          <w:sz w:val="28"/>
+          <w:szCs w:val="28"/>
+        </w:rPr>
+        <w:t>bot</w:t>
+      </w:r>
+      <w:r>
+        <w:rPr>
+          <w:sz w:val="28"/>
+          <w:szCs w:val="28"/>
+        </w:rPr>
+        <w:t xml:space="preserve"> selection. This button should turn orange when it is hovered over.</w:t>
+      </w:r>
+    </w:p>
+    <w:p>
+      <w:pPr>
+        <w:pStyle w:val="ListParagraph"/>
+        <w:numPr>
+          <w:ilvl w:val="0"/>
+          <w:numId w:val="2"/>
+        </w:numPr>
+        <w:rPr>
+          <w:sz w:val="28"/>
+          <w:szCs w:val="28"/>
+        </w:rPr>
+      </w:pPr>
+      <w:r>
+        <w:rPr>
+          <w:sz w:val="28"/>
+          <w:szCs w:val="28"/>
+        </w:rPr>
+        <w:t xml:space="preserve">Click on the </w:t>
+      </w:r>
+      <w:r>
+        <w:rPr>
+          <w:sz w:val="28"/>
+          <w:szCs w:val="28"/>
+        </w:rPr>
+        <w:t>blue “</w:t>
+      </w:r>
+      <w:r>
+        <w:rPr>
+          <w:sz w:val="28"/>
+          <w:szCs w:val="28"/>
+        </w:rPr>
+        <w:t>Duel!</w:t>
+      </w:r>
+      <w:r>
+        <w:rPr>
+          <w:sz w:val="28"/>
+          <w:szCs w:val="28"/>
+        </w:rPr>
+        <w:t>”</w:t>
+      </w:r>
+      <w:r>
+        <w:rPr>
+          <w:sz w:val="28"/>
+          <w:szCs w:val="28"/>
+        </w:rPr>
+        <w:t xml:space="preserve"> Blue button to being the Dueling</w:t>
+      </w:r>
+      <w:r>
+        <w:rPr>
+          <w:sz w:val="28"/>
+          <w:szCs w:val="28"/>
+        </w:rPr>
+        <w:t>. This button should turn orange when it is hovered over.</w:t>
+      </w:r>
+    </w:p>
+    <w:p>
+      <w:pPr>
+        <w:pStyle w:val="ListParagraph"/>
+        <w:numPr>
+          <w:ilvl w:val="0"/>
+          <w:numId w:val="2"/>
+        </w:numPr>
+        <w:rPr>
+          <w:sz w:val="28"/>
+          <w:szCs w:val="28"/>
+        </w:rPr>
+      </w:pPr>
+      <w:r>
+        <w:rPr>
+          <w:sz w:val="28"/>
+          <w:szCs w:val="28"/>
+        </w:rPr>
+        <w:t xml:space="preserve">Once the game </w:t>
+      </w:r>
+      <w:r>
+        <w:rPr>
+          <w:sz w:val="28"/>
+          <w:szCs w:val="28"/>
+        </w:rPr>
+        <w:t xml:space="preserve">updated </w:t>
+      </w:r>
+      <w:r>
+        <w:rPr>
+          <w:sz w:val="28"/>
+          <w:szCs w:val="28"/>
+        </w:rPr>
+        <w:t xml:space="preserve">results </w:t>
+      </w:r>
+      <w:r>
+        <w:rPr>
+          <w:sz w:val="28"/>
+          <w:szCs w:val="28"/>
+        </w:rPr>
+        <w:t>(will appear as Wins and Losses) are displayed</w:t>
+      </w:r>
+      <w:r>
+        <w:rPr>
+          <w:sz w:val="28"/>
+          <w:szCs w:val="28"/>
+        </w:rPr>
+        <w:t xml:space="preserve">, click on the </w:t>
+      </w:r>
+      <w:r>
+        <w:rPr>
+          <w:sz w:val="28"/>
+          <w:szCs w:val="28"/>
+        </w:rPr>
+        <w:t>blue “</w:t>
+      </w:r>
+      <w:r>
+        <w:rPr>
+          <w:sz w:val="28"/>
+          <w:szCs w:val="28"/>
+        </w:rPr>
+        <w:t>Play again!</w:t>
+      </w:r>
+      <w:r>
+        <w:rPr>
+          <w:sz w:val="28"/>
+          <w:szCs w:val="28"/>
+        </w:rPr>
+        <w:t xml:space="preserve">” </w:t>
+      </w:r>
+      <w:r>
+        <w:rPr>
+          <w:sz w:val="28"/>
+          <w:szCs w:val="28"/>
+        </w:rPr>
+        <w:t>button</w:t>
+      </w:r>
+      <w:r>
+        <w:rPr>
+          <w:sz w:val="28"/>
+          <w:szCs w:val="28"/>
+        </w:rPr>
         <w:t>.</w:t>
+      </w:r>
+      <w:r>
+        <w:rPr>
+          <w:sz w:val="28"/>
+          <w:szCs w:val="28"/>
+        </w:rPr>
+        <w:t xml:space="preserve"> </w:t>
+      </w:r>
+      <w:r>
+        <w:rPr>
+          <w:sz w:val="28"/>
+          <w:szCs w:val="28"/>
+        </w:rPr>
+        <w:t>This button should turn orange when it is hovered over.</w:t>
+      </w:r>
+    </w:p>
+    <w:p>
+      <w:pPr>
+        <w:pStyle w:val="ListParagraph"/>
+        <w:numPr>
+          <w:ilvl w:val="0"/>
+          <w:numId w:val="2"/>
+        </w:numPr>
+        <w:rPr>
+          <w:sz w:val="28"/>
+          <w:szCs w:val="28"/>
+        </w:rPr>
+      </w:pPr>
+      <w:r>
+        <w:rPr>
+          <w:sz w:val="28"/>
+          <w:szCs w:val="28"/>
+        </w:rPr>
+        <w:t xml:space="preserve">Continue these steps for testing </w:t>
+      </w:r>
+      <w:r>
+        <w:rPr>
+          <w:sz w:val="28"/>
+          <w:szCs w:val="28"/>
+        </w:rPr>
+        <w:t xml:space="preserve">as need </w:t>
+      </w:r>
+      <w:r>
+        <w:rPr>
+          <w:sz w:val="28"/>
+          <w:szCs w:val="28"/>
+        </w:rPr>
+        <w:t xml:space="preserve">and document </w:t>
+      </w:r>
+      <w:r>
+        <w:rPr>
+          <w:sz w:val="28"/>
+          <w:szCs w:val="28"/>
+        </w:rPr>
+        <w:t xml:space="preserve">any bug reports. Include </w:t>
+      </w:r>
+      <w:r>
+        <w:rPr>
+          <w:sz w:val="28"/>
+          <w:szCs w:val="28"/>
+        </w:rPr>
+        <w:t>the expected</w:t>
+      </w:r>
+      <w:r>
+        <w:rPr>
+          <w:sz w:val="28"/>
+          <w:szCs w:val="28"/>
+        </w:rPr>
+        <w:t xml:space="preserve"> and </w:t>
+      </w:r>
+      <w:r>
+        <w:rPr>
+          <w:sz w:val="28"/>
+          <w:szCs w:val="28"/>
+        </w:rPr>
+        <w:t>actuals</w:t>
+      </w:r>
+      <w:r>
+        <w:rPr>
+          <w:sz w:val="28"/>
+          <w:szCs w:val="28"/>
+        </w:rPr>
+        <w:t xml:space="preserve"> for </w:t>
+      </w:r>
+      <w:r>
+        <w:rPr>
+          <w:sz w:val="28"/>
+          <w:szCs w:val="28"/>
+        </w:rPr>
+        <w:t xml:space="preserve"> any bugs </w:t>
+      </w:r>
+      <w:r>
+        <w:rPr>
+          <w:sz w:val="28"/>
+          <w:szCs w:val="28"/>
+        </w:rPr>
+        <w:t>reports</w:t>
+      </w:r>
+      <w:r>
+        <w:rPr>
+          <w:sz w:val="28"/>
+          <w:szCs w:val="28"/>
+        </w:rPr>
+        <w:t xml:space="preserve">.  </w:t>
+      </w:r>
+    </w:p>
+    <w:p>
+      <w:pPr>
+        <w:rPr>
+          <w:sz w:val="28"/>
+          <w:szCs w:val="28"/>
+        </w:rPr>
+      </w:pPr>
+    </w:p>
+    <w:p>
+      <w:pPr>
+        <w:rPr>
+          <w:sz w:val="28"/>
+          <w:szCs w:val="28"/>
+        </w:rPr>
+      </w:pPr>
+      <w:r>
+        <w:rPr>
+          <w:sz w:val="28"/>
+          <w:szCs w:val="28"/>
+        </w:rPr>
+        <w:t>Post Condition:</w:t>
+      </w:r>
+    </w:p>
+    <w:p>
+      <w:pPr>
+        <w:rPr>
+          <w:sz w:val="28"/>
+          <w:szCs w:val="28"/>
+        </w:rPr>
+      </w:pPr>
+    </w:p>
+    <w:p>
+      <w:pPr>
+        <w:pStyle w:val="ListParagraph"/>
+        <w:numPr>
+          <w:ilvl w:val="0"/>
+          <w:numId w:val="7"/>
+        </w:numPr>
+        <w:rPr>
+          <w:sz w:val="28"/>
+          <w:szCs w:val="28"/>
+        </w:rPr>
+      </w:pPr>
+      <w:r>
+        <w:rPr>
+          <w:sz w:val="28"/>
+          <w:szCs w:val="28"/>
+        </w:rPr>
+        <w:t xml:space="preserve">The Player can successfully play multiple dueling matches </w:t>
+      </w:r>
+      <w:r>
+        <w:rPr>
+          <w:sz w:val="28"/>
+          <w:szCs w:val="28"/>
+        </w:rPr>
+        <w:t>without the game crashing.</w:t>
+      </w:r>
+    </w:p>
+    <w:p>
+      <w:pPr>
+        <w:ind w:left="360"/>
+        <w:rPr>
+          <w:sz w:val="28"/>
+          <w:szCs w:val="28"/>
+        </w:rPr>
+      </w:pPr>
+    </w:p>
+    <w:p>
+      <w:pPr>
+        <w:pStyle w:val="ListParagraph"/>
+        <w:rPr>
+          <w:sz w:val="28"/>
+          <w:szCs w:val="28"/>
+        </w:rPr>
+      </w:pPr>
+    </w:p>
+    <w:p>
+      <w:pPr>
+        <w:rPr>
+          <w:sz w:val="28"/>
+          <w:szCs w:val="28"/>
+        </w:rPr>
+      </w:pPr>
+    </w:p>
+    <w:p>
+      <w:pPr>
+        <w:rPr>
+          <w:sz w:val="28"/>
+          <w:szCs w:val="28"/>
+        </w:rPr>
+      </w:pPr>
+    </w:p>
+    <w:p>
+      <w:pPr>
+        <w:rPr>
+          <w:sz w:val="28"/>
+          <w:szCs w:val="28"/>
+        </w:rPr>
+      </w:pPr>
+    </w:p>
+    <w:p>
+      <w:pPr>
+        <w:rPr>
+          <w:sz w:val="28"/>
+          <w:szCs w:val="28"/>
+        </w:rPr>
+      </w:pPr>
+    </w:p>
+    <w:p>
+      <w:pPr>
+        <w:rPr>
+          <w:sz w:val="28"/>
+          <w:szCs w:val="28"/>
+        </w:rPr>
+      </w:pPr>
+    </w:p>
+    <w:p/>
+    <w:p/>
+    <w:p>
+      <w:r>
+        <w:t xml:space="preserve"> </w:t>
+      </w:r>
+    </w:p>
+    <w:p/>
+    <w:p/>
+    <w:p/>
+    <w:p>
+      <w:pPr>
+        <w:rPr>
+          <w:b/>
+          <w:bCs/>
+          <w:sz w:val="36"/>
+          <w:szCs w:val="36"/>
+        </w:rPr>
+      </w:pPr>
+    </w:p>
+    <w:p>
+      <w:pPr>
+        <w:rPr>
+          <w:b/>
+          <w:bCs/>
+          <w:sz w:val="36"/>
+          <w:szCs w:val="36"/>
+        </w:rPr>
+      </w:pPr>
+      <w:r>
+        <w:rPr>
+          <w:b/>
+          <w:bCs/>
+          <w:sz w:val="36"/>
+          <w:szCs w:val="36"/>
+        </w:rPr>
+        <w:lastRenderedPageBreak/>
+        <w:t>Bug Report</w:t>
+      </w:r>
+    </w:p>
+    <w:p>
+      <w:pPr>
+        <w:rPr>
+          <w:b/>
+          <w:bCs/>
+          <w:sz w:val="36"/>
+          <w:szCs w:val="36"/>
+        </w:rPr>
+      </w:pPr>
+    </w:p>
+    <w:p>
+      <w:pPr>
+        <w:rPr>
+          <w:sz w:val="28"/>
+          <w:szCs w:val="28"/>
+        </w:rPr>
+      </w:pPr>
+      <w:r>
+        <w:rPr>
+          <w:sz w:val="28"/>
+          <w:szCs w:val="28"/>
+        </w:rPr>
+        <w:t xml:space="preserve">The game </w:t>
+      </w:r>
+      <w:r>
+        <w:rPr>
+          <w:sz w:val="28"/>
+          <w:szCs w:val="28"/>
+        </w:rPr>
+        <w:t>score</w:t>
+      </w:r>
+      <w:r>
+        <w:rPr>
+          <w:sz w:val="28"/>
+          <w:szCs w:val="28"/>
+        </w:rPr>
+        <w:t>/</w:t>
+      </w:r>
+      <w:r>
+        <w:rPr>
+          <w:sz w:val="28"/>
+          <w:szCs w:val="28"/>
+        </w:rPr>
+        <w:t>results</w:t>
+      </w:r>
+      <w:r>
+        <w:rPr>
+          <w:sz w:val="28"/>
+          <w:szCs w:val="28"/>
+        </w:rPr>
+        <w:t xml:space="preserve"> are not updating properly. For all of the Player’s winning point</w:t>
+      </w:r>
+      <w:r>
+        <w:rPr>
+          <w:sz w:val="28"/>
+          <w:szCs w:val="28"/>
+        </w:rPr>
+        <w:t>s</w:t>
+      </w:r>
+      <w:r>
+        <w:rPr>
+          <w:sz w:val="28"/>
+          <w:szCs w:val="28"/>
+        </w:rPr>
+        <w:t>, they are not updating as wins and the wins are being updated as losses.</w:t>
+      </w:r>
+    </w:p>
+    <w:p>
+      <w:pPr>
+        <w:rPr>
+          <w:sz w:val="28"/>
+          <w:szCs w:val="28"/>
+        </w:rPr>
+      </w:pPr>
+    </w:p>
+    <w:p>
+      <w:pPr>
+        <w:rPr>
+          <w:b/>
+          <w:bCs/>
+          <w:sz w:val="28"/>
+          <w:szCs w:val="28"/>
+        </w:rPr>
+      </w:pPr>
+      <w:r>
+        <w:rPr>
+          <w:b/>
+          <w:bCs/>
+          <w:sz w:val="28"/>
+          <w:szCs w:val="28"/>
+        </w:rPr>
+        <w:t>Steps to reproduce</w:t>
+      </w:r>
+      <w:r>
+        <w:rPr>
+          <w:b/>
+          <w:bCs/>
+          <w:sz w:val="28"/>
+          <w:szCs w:val="28"/>
+        </w:rPr>
+        <w:t>:</w:t>
       </w:r>
     </w:p>
     <w:p>
@@ -2155,84 +2272,41 @@
           <w:sz w:val="28"/>
           <w:szCs w:val="28"/>
         </w:rPr>
-        <w:t xml:space="preserve">Select to two </w:t>
-      </w:r>
-      <w:r>
-        <w:rPr>
-          <w:sz w:val="28"/>
-          <w:szCs w:val="28"/>
-        </w:rPr>
-        <w:t>ro</w:t>
-      </w:r>
-      <w:r>
-        <w:rPr>
-          <w:sz w:val="28"/>
-          <w:szCs w:val="28"/>
-        </w:rPr>
-        <w:t xml:space="preserve">bots </w:t>
-      </w:r>
-      <w:r>
-        <w:rPr>
-          <w:sz w:val="28"/>
-          <w:szCs w:val="28"/>
-        </w:rPr>
-        <w:t xml:space="preserve">of choice </w:t>
-      </w:r>
-      <w:r>
-        <w:rPr>
-          <w:sz w:val="28"/>
-          <w:szCs w:val="28"/>
-        </w:rPr>
-        <w:t xml:space="preserve">by clicking </w:t>
-      </w:r>
-      <w:r>
-        <w:rPr>
-          <w:sz w:val="28"/>
-          <w:szCs w:val="28"/>
-        </w:rPr>
-        <w:t>“A</w:t>
-      </w:r>
-      <w:r>
-        <w:rPr>
-          <w:sz w:val="28"/>
-          <w:szCs w:val="28"/>
-        </w:rPr>
-        <w:t>dd to Duo</w:t>
-      </w:r>
-      <w:r>
-        <w:rPr>
-          <w:sz w:val="28"/>
-          <w:szCs w:val="28"/>
-        </w:rPr>
-        <w:t>”</w:t>
-      </w:r>
-      <w:r>
-        <w:rPr>
-          <w:sz w:val="28"/>
-          <w:szCs w:val="28"/>
-        </w:rPr>
-        <w:t xml:space="preserve"> for each </w:t>
-      </w:r>
-      <w:r>
-        <w:rPr>
-          <w:sz w:val="28"/>
-          <w:szCs w:val="28"/>
-        </w:rPr>
-        <w:t>ro</w:t>
-      </w:r>
-      <w:r>
-        <w:rPr>
-          <w:sz w:val="28"/>
-          <w:szCs w:val="28"/>
-        </w:rPr>
-        <w:t>bot</w:t>
-      </w:r>
-      <w:r>
-        <w:rPr>
-          <w:sz w:val="28"/>
-          <w:szCs w:val="28"/>
-        </w:rPr>
-        <w:t>.</w:t>
+        <w:t xml:space="preserve">Navigate to the </w:t>
+      </w:r>
+      <w:proofErr w:type="gramStart"/>
+      <w:r>
+        <w:rPr>
+          <w:sz w:val="28"/>
+          <w:szCs w:val="28"/>
+        </w:rPr>
+        <w:t>Duel</w:t>
+      </w:r>
+      <w:proofErr w:type="gramEnd"/>
+      <w:r>
+        <w:rPr>
+          <w:sz w:val="28"/>
+          <w:szCs w:val="28"/>
+        </w:rPr>
+        <w:t xml:space="preserve"> Duo game (locally: </w:t>
+      </w:r>
+      <w:hyperlink r:id="rId8" w:history="1">
+        <w:r>
+          <w:rPr>
+            <w:rStyle w:val="Hyperlink"/>
+            <w:sz w:val="28"/>
+            <w:szCs w:val="28"/>
+          </w:rPr>
+          <w:t>http://localhost:3000/</w:t>
+        </w:r>
+      </w:hyperlink>
+      <w:r>
+        <w:rPr>
+          <w:rStyle w:val="Hyperlink"/>
+          <w:sz w:val="28"/>
+          <w:szCs w:val="28"/>
+        </w:rPr>
+        <w:t>)</w:t>
       </w:r>
     </w:p>
     <w:p>
@@ -2252,35 +2326,35 @@
           <w:sz w:val="28"/>
           <w:szCs w:val="28"/>
         </w:rPr>
-        <w:t xml:space="preserve">Both </w:t>
-      </w:r>
-      <w:r>
-        <w:rPr>
-          <w:sz w:val="28"/>
-          <w:szCs w:val="28"/>
-        </w:rPr>
-        <w:t xml:space="preserve">robot </w:t>
-      </w:r>
-      <w:r>
-        <w:rPr>
-          <w:sz w:val="28"/>
-          <w:szCs w:val="28"/>
-        </w:rPr>
-        <w:t>selection</w:t>
-      </w:r>
-      <w:r>
-        <w:rPr>
-          <w:sz w:val="28"/>
-          <w:szCs w:val="28"/>
-        </w:rPr>
-        <w:t>s</w:t>
-      </w:r>
-      <w:r>
-        <w:rPr>
-          <w:sz w:val="28"/>
-          <w:szCs w:val="28"/>
-        </w:rPr>
-        <w:t xml:space="preserve"> should display under the Your Duo header</w:t>
+        <w:t xml:space="preserve">Click the blue </w:t>
+      </w:r>
+      <w:r>
+        <w:rPr>
+          <w:sz w:val="28"/>
+          <w:szCs w:val="28"/>
+        </w:rPr>
+        <w:t>“</w:t>
+      </w:r>
+      <w:r>
+        <w:rPr>
+          <w:sz w:val="28"/>
+          <w:szCs w:val="28"/>
+        </w:rPr>
+        <w:t>Draw</w:t>
+      </w:r>
+      <w:r>
+        <w:rPr>
+          <w:sz w:val="28"/>
+          <w:szCs w:val="28"/>
+        </w:rPr>
+        <w:t>”</w:t>
+      </w:r>
+      <w:r>
+        <w:rPr>
+          <w:sz w:val="28"/>
+          <w:szCs w:val="28"/>
+        </w:rPr>
+        <w:t xml:space="preserve"> button</w:t>
       </w:r>
       <w:r>
         <w:rPr>
@@ -2307,35 +2381,77 @@
           <w:sz w:val="28"/>
           <w:szCs w:val="28"/>
         </w:rPr>
-        <w:t xml:space="preserve">Click the blue </w:t>
-      </w:r>
-      <w:r>
-        <w:rPr>
-          <w:sz w:val="28"/>
-          <w:szCs w:val="28"/>
-        </w:rPr>
-        <w:t>“</w:t>
-      </w:r>
-      <w:r>
-        <w:rPr>
-          <w:sz w:val="28"/>
-          <w:szCs w:val="28"/>
-        </w:rPr>
-        <w:t>Duel</w:t>
-      </w:r>
-      <w:r>
-        <w:rPr>
-          <w:sz w:val="28"/>
-          <w:szCs w:val="28"/>
-        </w:rPr>
-        <w:t>!”</w:t>
-      </w:r>
-      <w:r>
-        <w:rPr>
-          <w:sz w:val="28"/>
-          <w:szCs w:val="28"/>
-        </w:rPr>
-        <w:t xml:space="preserve"> button</w:t>
+        <w:t xml:space="preserve">Select to two </w:t>
+      </w:r>
+      <w:r>
+        <w:rPr>
+          <w:sz w:val="28"/>
+          <w:szCs w:val="28"/>
+        </w:rPr>
+        <w:t>ro</w:t>
+      </w:r>
+      <w:r>
+        <w:rPr>
+          <w:sz w:val="28"/>
+          <w:szCs w:val="28"/>
+        </w:rPr>
+        <w:t xml:space="preserve">bots </w:t>
+      </w:r>
+      <w:r>
+        <w:rPr>
+          <w:sz w:val="28"/>
+          <w:szCs w:val="28"/>
+        </w:rPr>
+        <w:t xml:space="preserve">of choice </w:t>
+      </w:r>
+      <w:r>
+        <w:rPr>
+          <w:sz w:val="28"/>
+          <w:szCs w:val="28"/>
+        </w:rPr>
+        <w:t xml:space="preserve">by clicking </w:t>
+      </w:r>
+      <w:r>
+        <w:rPr>
+          <w:sz w:val="28"/>
+          <w:szCs w:val="28"/>
+        </w:rPr>
+        <w:t>“A</w:t>
+      </w:r>
+      <w:r>
+        <w:rPr>
+          <w:sz w:val="28"/>
+          <w:szCs w:val="28"/>
+        </w:rPr>
+        <w:t>dd to Duo</w:t>
+      </w:r>
+      <w:r>
+        <w:rPr>
+          <w:sz w:val="28"/>
+          <w:szCs w:val="28"/>
+        </w:rPr>
+        <w:t>”</w:t>
+      </w:r>
+      <w:r>
+        <w:rPr>
+          <w:sz w:val="28"/>
+          <w:szCs w:val="28"/>
+        </w:rPr>
+        <w:t xml:space="preserve"> for each </w:t>
+      </w:r>
+      <w:r>
+        <w:rPr>
+          <w:sz w:val="28"/>
+          <w:szCs w:val="28"/>
+        </w:rPr>
+        <w:t>ro</w:t>
+      </w:r>
+      <w:r>
+        <w:rPr>
+          <w:sz w:val="28"/>
+          <w:szCs w:val="28"/>
+        </w:rPr>
+        <w:t>bot</w:t>
       </w:r>
       <w:r>
         <w:rPr>
@@ -2362,21 +2478,35 @@
           <w:sz w:val="28"/>
           <w:szCs w:val="28"/>
         </w:rPr>
-        <w:t xml:space="preserve">The Dueling… </w:t>
-      </w:r>
-      <w:r>
-        <w:rPr>
-          <w:sz w:val="28"/>
-          <w:szCs w:val="28"/>
-        </w:rPr>
-        <w:t xml:space="preserve">notice </w:t>
-      </w:r>
-      <w:r>
-        <w:rPr>
-          <w:sz w:val="28"/>
-          <w:szCs w:val="28"/>
-        </w:rPr>
-        <w:t>will display</w:t>
+        <w:t xml:space="preserve">Both </w:t>
+      </w:r>
+      <w:r>
+        <w:rPr>
+          <w:sz w:val="28"/>
+          <w:szCs w:val="28"/>
+        </w:rPr>
+        <w:t xml:space="preserve">robot </w:t>
+      </w:r>
+      <w:r>
+        <w:rPr>
+          <w:sz w:val="28"/>
+          <w:szCs w:val="28"/>
+        </w:rPr>
+        <w:t>selection</w:t>
+      </w:r>
+      <w:r>
+        <w:rPr>
+          <w:sz w:val="28"/>
+          <w:szCs w:val="28"/>
+        </w:rPr>
+        <w:t>s</w:t>
+      </w:r>
+      <w:r>
+        <w:rPr>
+          <w:sz w:val="28"/>
+          <w:szCs w:val="28"/>
+        </w:rPr>
+        <w:t xml:space="preserve"> should display under the Your Duo header</w:t>
       </w:r>
       <w:r>
         <w:rPr>
@@ -2403,28 +2533,42 @@
           <w:sz w:val="28"/>
           <w:szCs w:val="28"/>
         </w:rPr>
-        <w:t xml:space="preserve">Then the </w:t>
-      </w:r>
-      <w:r>
-        <w:rPr>
-          <w:sz w:val="28"/>
-          <w:szCs w:val="28"/>
-        </w:rPr>
-        <w:t xml:space="preserve">results of the game </w:t>
-      </w:r>
-      <w:r>
-        <w:rPr>
-          <w:sz w:val="28"/>
-          <w:szCs w:val="28"/>
-        </w:rPr>
-        <w:t>display</w:t>
-      </w:r>
-      <w:r>
-        <w:rPr>
-          <w:sz w:val="28"/>
-          <w:szCs w:val="28"/>
-        </w:rPr>
-        <w:t xml:space="preserve"> by stating, “You lost!” or “You won!”.</w:t>
+        <w:t xml:space="preserve">Click the blue </w:t>
+      </w:r>
+      <w:r>
+        <w:rPr>
+          <w:sz w:val="28"/>
+          <w:szCs w:val="28"/>
+        </w:rPr>
+        <w:t>“</w:t>
+      </w:r>
+      <w:r>
+        <w:rPr>
+          <w:sz w:val="28"/>
+          <w:szCs w:val="28"/>
+        </w:rPr>
+        <w:t>Duel</w:t>
+      </w:r>
+      <w:r>
+        <w:rPr>
+          <w:sz w:val="28"/>
+          <w:szCs w:val="28"/>
+        </w:rPr>
+        <w:t>!”</w:t>
+      </w:r>
+      <w:r>
+        <w:rPr>
+          <w:sz w:val="28"/>
+          <w:szCs w:val="28"/>
+        </w:rPr>
+        <w:t xml:space="preserve"> button</w:t>
+      </w:r>
+      <w:r>
+        <w:rPr>
+          <w:sz w:val="28"/>
+          <w:szCs w:val="28"/>
+        </w:rPr>
+        <w:t>.</w:t>
       </w:r>
     </w:p>
     <w:p>
@@ -2444,6 +2588,88 @@
           <w:sz w:val="28"/>
           <w:szCs w:val="28"/>
         </w:rPr>
+        <w:t xml:space="preserve">The Dueling… </w:t>
+      </w:r>
+      <w:r>
+        <w:rPr>
+          <w:sz w:val="28"/>
+          <w:szCs w:val="28"/>
+        </w:rPr>
+        <w:t xml:space="preserve">notice </w:t>
+      </w:r>
+      <w:r>
+        <w:rPr>
+          <w:sz w:val="28"/>
+          <w:szCs w:val="28"/>
+        </w:rPr>
+        <w:t>will display</w:t>
+      </w:r>
+      <w:r>
+        <w:rPr>
+          <w:sz w:val="28"/>
+          <w:szCs w:val="28"/>
+        </w:rPr>
+        <w:t>.</w:t>
+      </w:r>
+    </w:p>
+    <w:p>
+      <w:pPr>
+        <w:pStyle w:val="ListParagraph"/>
+        <w:numPr>
+          <w:ilvl w:val="0"/>
+          <w:numId w:val="5"/>
+        </w:numPr>
+        <w:rPr>
+          <w:sz w:val="28"/>
+          <w:szCs w:val="28"/>
+        </w:rPr>
+      </w:pPr>
+      <w:r>
+        <w:rPr>
+          <w:sz w:val="28"/>
+          <w:szCs w:val="28"/>
+        </w:rPr>
+        <w:t xml:space="preserve">Then the </w:t>
+      </w:r>
+      <w:r>
+        <w:rPr>
+          <w:sz w:val="28"/>
+          <w:szCs w:val="28"/>
+        </w:rPr>
+        <w:t xml:space="preserve">results of the game </w:t>
+      </w:r>
+      <w:r>
+        <w:rPr>
+          <w:sz w:val="28"/>
+          <w:szCs w:val="28"/>
+        </w:rPr>
+        <w:t>display</w:t>
+      </w:r>
+      <w:r>
+        <w:rPr>
+          <w:sz w:val="28"/>
+          <w:szCs w:val="28"/>
+        </w:rPr>
+        <w:t xml:space="preserve"> by stating, “You lost!” or “You won!”.</w:t>
+      </w:r>
+    </w:p>
+    <w:p>
+      <w:pPr>
+        <w:pStyle w:val="ListParagraph"/>
+        <w:numPr>
+          <w:ilvl w:val="0"/>
+          <w:numId w:val="5"/>
+        </w:numPr>
+        <w:rPr>
+          <w:sz w:val="28"/>
+          <w:szCs w:val="28"/>
+        </w:rPr>
+      </w:pPr>
+      <w:r>
+        <w:rPr>
+          <w:sz w:val="28"/>
+          <w:szCs w:val="28"/>
+        </w:rPr>
         <w:t>The game results are also displ</w:t>
       </w:r>
       <w:r>
@@ -2844,6 +3070,13 @@
           <w:szCs w:val="28"/>
         </w:rPr>
         <w:t>the dueling match results improperly stated</w:t>
+      </w:r>
+      <w:r>
+        <w:rPr>
+          <w:sz w:val="28"/>
+          <w:szCs w:val="28"/>
+        </w:rPr>
+        <w:t>/displayed</w:t>
       </w:r>
       <w:r>
         <w:rPr>
@@ -2890,7 +3123,7 @@
                     <pic:cNvPicPr/>
                   </pic:nvPicPr>
                   <pic:blipFill>
-                    <a:blip r:embed="rId8"/>
+                    <a:blip r:embed="rId9"/>
                     <a:stretch>
                       <a:fillRect/>
                     </a:stretch>
@@ -3327,6 +3560,119 @@
     </w:lvl>
   </w:abstractNum>
   <w:abstractNum w:abstractNumId="4" w15:restartNumberingAfterBreak="0">
+    <w:nsid w:val="4B3730CD"/>
+    <w:multiLevelType w:val="hybridMultilevel"/>
+    <w:tmpl w:val="D3085288"/>
+    <w:lvl w:ilvl="0" w:tplc="04090001">
+      <w:start w:val="1"/>
+      <w:numFmt w:val="bullet"/>
+      <w:lvlText w:val=""/>
+      <w:lvlJc w:val="left"/>
+      <w:pPr>
+        <w:ind w:left="720" w:hanging="360"/>
+      </w:pPr>
+      <w:rPr>
+        <w:rFonts w:ascii="Symbol" w:hAnsi="Symbol" w:hint="default"/>
+      </w:rPr>
+    </w:lvl>
+    <w:lvl w:ilvl="1" w:tplc="04090003" w:tentative="1">
+      <w:start w:val="1"/>
+      <w:numFmt w:val="bullet"/>
+      <w:lvlText w:val="o"/>
+      <w:lvlJc w:val="left"/>
+      <w:pPr>
+        <w:ind w:left="1440" w:hanging="360"/>
+      </w:pPr>
+      <w:rPr>
+        <w:rFonts w:ascii="Courier New" w:hAnsi="Courier New" w:cs="Courier New" w:hint="default"/>
+      </w:rPr>
+    </w:lvl>
+    <w:lvl w:ilvl="2" w:tplc="04090005" w:tentative="1">
+      <w:start w:val="1"/>
+      <w:numFmt w:val="bullet"/>
+      <w:lvlText w:val=""/>
+      <w:lvlJc w:val="left"/>
+      <w:pPr>
+        <w:ind w:left="2160" w:hanging="360"/>
+      </w:pPr>
+      <w:rPr>
+        <w:rFonts w:ascii="Wingdings" w:hAnsi="Wingdings" w:hint="default"/>
+      </w:rPr>
+    </w:lvl>
+    <w:lvl w:ilvl="3" w:tplc="04090001" w:tentative="1">
+      <w:start w:val="1"/>
+      <w:numFmt w:val="bullet"/>
+      <w:lvlText w:val=""/>
+      <w:lvlJc w:val="left"/>
+      <w:pPr>
+        <w:ind w:left="2880" w:hanging="360"/>
+      </w:pPr>
+      <w:rPr>
+        <w:rFonts w:ascii="Symbol" w:hAnsi="Symbol" w:hint="default"/>
+      </w:rPr>
+    </w:lvl>
+    <w:lvl w:ilvl="4" w:tplc="04090003" w:tentative="1">
+      <w:start w:val="1"/>
+      <w:numFmt w:val="bullet"/>
+      <w:lvlText w:val="o"/>
+      <w:lvlJc w:val="left"/>
+      <w:pPr>
+        <w:ind w:left="3600" w:hanging="360"/>
+      </w:pPr>
+      <w:rPr>
+        <w:rFonts w:ascii="Courier New" w:hAnsi="Courier New" w:cs="Courier New" w:hint="default"/>
+      </w:rPr>
+    </w:lvl>
+    <w:lvl w:ilvl="5" w:tplc="04090005" w:tentative="1">
+      <w:start w:val="1"/>
+      <w:numFmt w:val="bullet"/>
+      <w:lvlText w:val=""/>
+      <w:lvlJc w:val="left"/>
+      <w:pPr>
+        <w:ind w:left="4320" w:hanging="360"/>
+      </w:pPr>
+      <w:rPr>
+        <w:rFonts w:ascii="Wingdings" w:hAnsi="Wingdings" w:hint="default"/>
+      </w:rPr>
+    </w:lvl>
+    <w:lvl w:ilvl="6" w:tplc="04090001" w:tentative="1">
+      <w:start w:val="1"/>
+      <w:numFmt w:val="bullet"/>
+      <w:lvlText w:val=""/>
+      <w:lvlJc w:val="left"/>
+      <w:pPr>
+        <w:ind w:left="5040" w:hanging="360"/>
+      </w:pPr>
+      <w:rPr>
+        <w:rFonts w:ascii="Symbol" w:hAnsi="Symbol" w:hint="default"/>
+      </w:rPr>
+    </w:lvl>
+    <w:lvl w:ilvl="7" w:tplc="04090003" w:tentative="1">
+      <w:start w:val="1"/>
+      <w:numFmt w:val="bullet"/>
+      <w:lvlText w:val="o"/>
+      <w:lvlJc w:val="left"/>
+      <w:pPr>
+        <w:ind w:left="5760" w:hanging="360"/>
+      </w:pPr>
+      <w:rPr>
+        <w:rFonts w:ascii="Courier New" w:hAnsi="Courier New" w:cs="Courier New" w:hint="default"/>
+      </w:rPr>
+    </w:lvl>
+    <w:lvl w:ilvl="8" w:tplc="04090005" w:tentative="1">
+      <w:start w:val="1"/>
+      <w:numFmt w:val="bullet"/>
+      <w:lvlText w:val=""/>
+      <w:lvlJc w:val="left"/>
+      <w:pPr>
+        <w:ind w:left="6480" w:hanging="360"/>
+      </w:pPr>
+      <w:rPr>
+        <w:rFonts w:ascii="Wingdings" w:hAnsi="Wingdings" w:hint="default"/>
+      </w:rPr>
+    </w:lvl>
+  </w:abstractNum>
+  <w:abstractNum w:abstractNumId="5" w15:restartNumberingAfterBreak="0">
     <w:nsid w:val="6428150B"/>
     <w:multiLevelType w:val="hybridMultilevel"/>
     <w:tmpl w:val="1876B6B0"/>
@@ -3439,7 +3785,7 @@
       </w:rPr>
     </w:lvl>
   </w:abstractNum>
-  <w:abstractNum w:abstractNumId="5" w15:restartNumberingAfterBreak="0">
+  <w:abstractNum w:abstractNumId="6" w15:restartNumberingAfterBreak="0">
     <w:nsid w:val="69552F08"/>
     <w:multiLevelType w:val="hybridMultilevel"/>
     <w:tmpl w:val="F27AEAF4"/>
@@ -3529,10 +3875,10 @@
     </w:lvl>
   </w:abstractNum>
   <w:num w:numId="1">
-    <w:abstractNumId w:val="4"/>
+    <w:abstractNumId w:val="5"/>
   </w:num>
   <w:num w:numId="2">
-    <w:abstractNumId w:val="5"/>
+    <w:abstractNumId w:val="6"/>
   </w:num>
   <w:num w:numId="3">
     <w:abstractNumId w:val="2"/>
@@ -3545,6 +3891,9 @@
   </w:num>
   <w:num w:numId="6">
     <w:abstractNumId w:val="0"/>
+  </w:num>
+  <w:num w:numId="7">
+    <w:abstractNumId w:val="4"/>
   </w:num>
 </w:numbering>
 </file>

</xml_diff>

<commit_message>
Fourth commit for the week 6 assessment files. Updated the test plan file.
</commit_message>
<xml_diff>
--- a/Duel Duo Test Plan_Test Case_Bug Report.docx
+++ b/Duel Duo Test Plan_Test Case_Bug Report.docx
@@ -302,7 +302,740 @@
           <w:sz w:val="28"/>
           <w:szCs w:val="28"/>
         </w:rPr>
-        <w:t xml:space="preserve">Make sure that </w:t>
+        <w:t xml:space="preserve">Make </w:t>
+      </w:r>
+      <w:r>
+        <w:rPr>
+          <w:sz w:val="28"/>
+          <w:szCs w:val="28"/>
+        </w:rPr>
+        <w:t xml:space="preserve">sure </w:t>
+      </w:r>
+      <w:r>
+        <w:rPr>
+          <w:sz w:val="28"/>
+          <w:szCs w:val="28"/>
+        </w:rPr>
+        <w:t xml:space="preserve">that </w:t>
+      </w:r>
+      <w:r>
+        <w:rPr>
+          <w:sz w:val="28"/>
+          <w:szCs w:val="28"/>
+        </w:rPr>
+        <w:t>all of the</w:t>
+      </w:r>
+      <w:r>
+        <w:rPr>
+          <w:sz w:val="28"/>
+          <w:szCs w:val="28"/>
+        </w:rPr>
+        <w:t xml:space="preserve"> button</w:t>
+      </w:r>
+      <w:r>
+        <w:rPr>
+          <w:sz w:val="28"/>
+          <w:szCs w:val="28"/>
+        </w:rPr>
+        <w:t>s</w:t>
+      </w:r>
+      <w:r>
+        <w:rPr>
+          <w:sz w:val="28"/>
+          <w:szCs w:val="28"/>
+        </w:rPr>
+        <w:t xml:space="preserve"> turn from blue to orange when it is hovered over.</w:t>
+      </w:r>
+    </w:p>
+    <w:p>
+      <w:pPr>
+        <w:rPr>
+          <w:sz w:val="28"/>
+          <w:szCs w:val="28"/>
+        </w:rPr>
+      </w:pPr>
+      <w:r>
+        <w:rPr>
+          <w:sz w:val="28"/>
+          <w:szCs w:val="28"/>
+        </w:rPr>
+        <w:t xml:space="preserve">Make sure that the </w:t>
+      </w:r>
+      <w:r>
+        <w:rPr>
+          <w:sz w:val="28"/>
+          <w:szCs w:val="28"/>
+        </w:rPr>
+        <w:t>Player</w:t>
+      </w:r>
+      <w:r>
+        <w:rPr>
+          <w:sz w:val="28"/>
+          <w:szCs w:val="28"/>
+        </w:rPr>
+        <w:t xml:space="preserve"> is able to </w:t>
+      </w:r>
+      <w:r>
+        <w:rPr>
+          <w:sz w:val="28"/>
+          <w:szCs w:val="28"/>
+        </w:rPr>
+        <w:t xml:space="preserve">select/add </w:t>
+      </w:r>
+      <w:r>
+        <w:rPr>
+          <w:sz w:val="28"/>
+          <w:szCs w:val="28"/>
+        </w:rPr>
+        <w:t xml:space="preserve">two </w:t>
+      </w:r>
+      <w:r>
+        <w:rPr>
+          <w:sz w:val="28"/>
+          <w:szCs w:val="28"/>
+        </w:rPr>
+        <w:t>ro</w:t>
+      </w:r>
+      <w:r>
+        <w:rPr>
+          <w:sz w:val="28"/>
+          <w:szCs w:val="28"/>
+        </w:rPr>
+        <w:t>bots as instructed</w:t>
+      </w:r>
+      <w:r>
+        <w:rPr>
+          <w:sz w:val="28"/>
+          <w:szCs w:val="28"/>
+        </w:rPr>
+        <w:t>.</w:t>
+      </w:r>
+    </w:p>
+    <w:p>
+      <w:pPr>
+        <w:rPr>
+          <w:sz w:val="28"/>
+          <w:szCs w:val="28"/>
+        </w:rPr>
+      </w:pPr>
+      <w:r>
+        <w:rPr>
+          <w:sz w:val="28"/>
+          <w:szCs w:val="28"/>
+        </w:rPr>
+        <w:t xml:space="preserve">Make </w:t>
+      </w:r>
+      <w:r>
+        <w:rPr>
+          <w:sz w:val="28"/>
+          <w:szCs w:val="28"/>
+        </w:rPr>
+        <w:t xml:space="preserve">sure that the game starts when the </w:t>
+      </w:r>
+      <w:r>
+        <w:rPr>
+          <w:sz w:val="28"/>
+          <w:szCs w:val="28"/>
+        </w:rPr>
+        <w:t>“</w:t>
+      </w:r>
+      <w:proofErr w:type="gramStart"/>
+      <w:r>
+        <w:rPr>
+          <w:sz w:val="28"/>
+          <w:szCs w:val="28"/>
+        </w:rPr>
+        <w:t>Duel</w:t>
+      </w:r>
+      <w:proofErr w:type="gramEnd"/>
+      <w:r>
+        <w:rPr>
+          <w:sz w:val="28"/>
+          <w:szCs w:val="28"/>
+        </w:rPr>
+        <w:t>”</w:t>
+      </w:r>
+      <w:r>
+        <w:rPr>
+          <w:sz w:val="28"/>
+          <w:szCs w:val="28"/>
+        </w:rPr>
+        <w:t xml:space="preserve"> button is select</w:t>
+      </w:r>
+      <w:r>
+        <w:rPr>
+          <w:sz w:val="28"/>
+          <w:szCs w:val="28"/>
+        </w:rPr>
+        <w:t>ed/cli</w:t>
+      </w:r>
+      <w:r>
+        <w:rPr>
+          <w:sz w:val="28"/>
+          <w:szCs w:val="28"/>
+        </w:rPr>
+        <w:t>c</w:t>
+      </w:r>
+      <w:r>
+        <w:rPr>
+          <w:sz w:val="28"/>
+          <w:szCs w:val="28"/>
+        </w:rPr>
+        <w:t>ked on.</w:t>
+      </w:r>
+    </w:p>
+    <w:p>
+      <w:pPr>
+        <w:rPr>
+          <w:sz w:val="28"/>
+          <w:szCs w:val="28"/>
+        </w:rPr>
+      </w:pPr>
+      <w:r>
+        <w:rPr>
+          <w:sz w:val="28"/>
+          <w:szCs w:val="28"/>
+        </w:rPr>
+        <w:t xml:space="preserve">Make the Wins and Loses  score for </w:t>
+      </w:r>
+      <w:r>
+        <w:rPr>
+          <w:sz w:val="28"/>
+          <w:szCs w:val="28"/>
+        </w:rPr>
+        <w:t>the Player</w:t>
+      </w:r>
+      <w:r>
+        <w:rPr>
+          <w:sz w:val="28"/>
+          <w:szCs w:val="28"/>
+        </w:rPr>
+        <w:t xml:space="preserve"> vs the </w:t>
+      </w:r>
+      <w:r>
+        <w:rPr>
+          <w:sz w:val="28"/>
+          <w:szCs w:val="28"/>
+        </w:rPr>
+        <w:t>C</w:t>
+      </w:r>
+      <w:r>
+        <w:rPr>
+          <w:sz w:val="28"/>
+          <w:szCs w:val="28"/>
+        </w:rPr>
+        <w:t xml:space="preserve">omputer </w:t>
+      </w:r>
+      <w:r>
+        <w:rPr>
+          <w:sz w:val="28"/>
+          <w:szCs w:val="28"/>
+        </w:rPr>
+        <w:t>are</w:t>
+      </w:r>
+      <w:r>
+        <w:rPr>
+          <w:sz w:val="28"/>
+          <w:szCs w:val="28"/>
+        </w:rPr>
+        <w:t xml:space="preserve"> displayed</w:t>
+      </w:r>
+      <w:r>
+        <w:rPr>
+          <w:sz w:val="28"/>
+          <w:szCs w:val="28"/>
+        </w:rPr>
+        <w:t xml:space="preserve"> when</w:t>
+      </w:r>
+      <w:r>
+        <w:rPr>
+          <w:sz w:val="28"/>
+          <w:szCs w:val="28"/>
+        </w:rPr>
+        <w:t xml:space="preserve"> the d</w:t>
+      </w:r>
+      <w:r>
+        <w:rPr>
+          <w:sz w:val="28"/>
+          <w:szCs w:val="28"/>
+        </w:rPr>
+        <w:t>ue</w:t>
+      </w:r>
+      <w:r>
+        <w:rPr>
+          <w:sz w:val="28"/>
+          <w:szCs w:val="28"/>
+        </w:rPr>
+        <w:t xml:space="preserve">ling </w:t>
+      </w:r>
+      <w:r>
+        <w:rPr>
+          <w:sz w:val="28"/>
+          <w:szCs w:val="28"/>
+        </w:rPr>
+        <w:t xml:space="preserve">match </w:t>
+      </w:r>
+      <w:r>
+        <w:rPr>
+          <w:sz w:val="28"/>
+          <w:szCs w:val="28"/>
+        </w:rPr>
+        <w:t>is complete.</w:t>
+      </w:r>
+    </w:p>
+    <w:p>
+      <w:pPr>
+        <w:rPr>
+          <w:sz w:val="28"/>
+          <w:szCs w:val="28"/>
+        </w:rPr>
+      </w:pPr>
+      <w:r>
+        <w:rPr>
+          <w:sz w:val="28"/>
+          <w:szCs w:val="28"/>
+        </w:rPr>
+        <w:t xml:space="preserve">Ensure that </w:t>
+      </w:r>
+      <w:r>
+        <w:rPr>
+          <w:sz w:val="28"/>
+          <w:szCs w:val="28"/>
+        </w:rPr>
+        <w:t>when</w:t>
+      </w:r>
+      <w:r>
+        <w:rPr>
+          <w:sz w:val="28"/>
+          <w:szCs w:val="28"/>
+        </w:rPr>
+        <w:t xml:space="preserve"> the Player</w:t>
+      </w:r>
+      <w:r>
+        <w:rPr>
+          <w:sz w:val="28"/>
+          <w:szCs w:val="28"/>
+        </w:rPr>
+        <w:t xml:space="preserve"> select</w:t>
+      </w:r>
+      <w:r>
+        <w:rPr>
+          <w:sz w:val="28"/>
+          <w:szCs w:val="28"/>
+        </w:rPr>
+        <w:t>s</w:t>
+      </w:r>
+      <w:r>
+        <w:rPr>
+          <w:sz w:val="28"/>
+          <w:szCs w:val="28"/>
+        </w:rPr>
+        <w:t xml:space="preserve"> the </w:t>
+      </w:r>
+      <w:r>
+        <w:rPr>
+          <w:sz w:val="28"/>
+          <w:szCs w:val="28"/>
+        </w:rPr>
+        <w:t>“</w:t>
+      </w:r>
+      <w:r>
+        <w:rPr>
+          <w:sz w:val="28"/>
+          <w:szCs w:val="28"/>
+        </w:rPr>
+        <w:t>Play Again</w:t>
+      </w:r>
+      <w:r>
+        <w:rPr>
+          <w:sz w:val="28"/>
+          <w:szCs w:val="28"/>
+        </w:rPr>
+        <w:t>!”</w:t>
+      </w:r>
+      <w:r>
+        <w:rPr>
+          <w:sz w:val="28"/>
+          <w:szCs w:val="28"/>
+        </w:rPr>
+        <w:t xml:space="preserve"> button</w:t>
+      </w:r>
+      <w:r>
+        <w:rPr>
+          <w:sz w:val="28"/>
+          <w:szCs w:val="28"/>
+        </w:rPr>
+        <w:t>, it</w:t>
+      </w:r>
+      <w:r>
+        <w:rPr>
+          <w:sz w:val="28"/>
+          <w:szCs w:val="28"/>
+        </w:rPr>
+        <w:t xml:space="preserve"> allows the </w:t>
+      </w:r>
+      <w:r>
+        <w:rPr>
+          <w:sz w:val="28"/>
+          <w:szCs w:val="28"/>
+        </w:rPr>
+        <w:t>Player</w:t>
+      </w:r>
+      <w:r>
+        <w:rPr>
+          <w:sz w:val="28"/>
+          <w:szCs w:val="28"/>
+        </w:rPr>
+        <w:t xml:space="preserve"> to play again</w:t>
+      </w:r>
+      <w:r>
+        <w:rPr>
+          <w:sz w:val="28"/>
+          <w:szCs w:val="28"/>
+        </w:rPr>
+        <w:t>.</w:t>
+      </w:r>
+    </w:p>
+    <w:p>
+      <w:pPr>
+        <w:rPr>
+          <w:sz w:val="28"/>
+          <w:szCs w:val="28"/>
+        </w:rPr>
+      </w:pPr>
+      <w:r>
+        <w:rPr>
+          <w:sz w:val="28"/>
+          <w:szCs w:val="28"/>
+        </w:rPr>
+        <w:t>Ensure that an alert of</w:t>
+      </w:r>
+      <w:r>
+        <w:rPr>
+          <w:sz w:val="28"/>
+          <w:szCs w:val="28"/>
+        </w:rPr>
+        <w:t>,</w:t>
+      </w:r>
+      <w:r>
+        <w:rPr>
+          <w:sz w:val="28"/>
+          <w:szCs w:val="28"/>
+        </w:rPr>
+        <w:t xml:space="preserve"> “You can</w:t>
+      </w:r>
+      <w:r>
+        <w:rPr>
+          <w:sz w:val="28"/>
+          <w:szCs w:val="28"/>
+        </w:rPr>
+        <w:t xml:space="preserve"> only choose two bots” is displayed when more tha</w:t>
+      </w:r>
+      <w:r>
+        <w:rPr>
+          <w:sz w:val="28"/>
+          <w:szCs w:val="28"/>
+        </w:rPr>
+        <w:t>n</w:t>
+      </w:r>
+      <w:r>
+        <w:rPr>
+          <w:sz w:val="28"/>
+          <w:szCs w:val="28"/>
+        </w:rPr>
+        <w:t xml:space="preserve"> two </w:t>
+      </w:r>
+      <w:r>
+        <w:rPr>
+          <w:sz w:val="28"/>
+          <w:szCs w:val="28"/>
+        </w:rPr>
+        <w:t>ro</w:t>
+      </w:r>
+      <w:r>
+        <w:rPr>
+          <w:sz w:val="28"/>
+          <w:szCs w:val="28"/>
+        </w:rPr>
+        <w:t xml:space="preserve">bots </w:t>
+      </w:r>
+      <w:r>
+        <w:rPr>
+          <w:sz w:val="28"/>
+          <w:szCs w:val="28"/>
+        </w:rPr>
+        <w:t>have been</w:t>
+      </w:r>
+      <w:r>
+        <w:rPr>
+          <w:sz w:val="28"/>
+          <w:szCs w:val="28"/>
+        </w:rPr>
+        <w:t xml:space="preserve"> selected.</w:t>
+      </w:r>
+    </w:p>
+    <w:p>
+      <w:pPr>
+        <w:rPr>
+          <w:sz w:val="28"/>
+          <w:szCs w:val="28"/>
+        </w:rPr>
+      </w:pPr>
+      <w:r>
+        <w:rPr>
+          <w:sz w:val="28"/>
+          <w:szCs w:val="28"/>
+        </w:rPr>
+        <w:t xml:space="preserve">Ensure that no </w:t>
+      </w:r>
+      <w:r>
+        <w:rPr>
+          <w:sz w:val="28"/>
+          <w:szCs w:val="28"/>
+        </w:rPr>
+        <w:t xml:space="preserve">additional </w:t>
+      </w:r>
+      <w:r>
+        <w:rPr>
+          <w:sz w:val="28"/>
+          <w:szCs w:val="28"/>
+        </w:rPr>
+        <w:t xml:space="preserve">action </w:t>
+      </w:r>
+      <w:r>
+        <w:rPr>
+          <w:sz w:val="28"/>
+          <w:szCs w:val="28"/>
+        </w:rPr>
+        <w:t>can be</w:t>
+      </w:r>
+      <w:r>
+        <w:rPr>
+          <w:sz w:val="28"/>
+          <w:szCs w:val="28"/>
+        </w:rPr>
+        <w:t xml:space="preserve"> taken when the </w:t>
+      </w:r>
+      <w:r>
+        <w:rPr>
+          <w:sz w:val="28"/>
+          <w:szCs w:val="28"/>
+        </w:rPr>
+        <w:t>“</w:t>
+      </w:r>
+      <w:proofErr w:type="gramStart"/>
+      <w:r>
+        <w:rPr>
+          <w:sz w:val="28"/>
+          <w:szCs w:val="28"/>
+        </w:rPr>
+        <w:t>Duel</w:t>
+      </w:r>
+      <w:proofErr w:type="gramEnd"/>
+      <w:r>
+        <w:rPr>
+          <w:sz w:val="28"/>
+          <w:szCs w:val="28"/>
+        </w:rPr>
+        <w:t>”</w:t>
+      </w:r>
+      <w:r>
+        <w:rPr>
+          <w:sz w:val="28"/>
+          <w:szCs w:val="28"/>
+        </w:rPr>
+        <w:t xml:space="preserve"> b</w:t>
+      </w:r>
+      <w:r>
+        <w:rPr>
+          <w:sz w:val="28"/>
+          <w:szCs w:val="28"/>
+        </w:rPr>
+        <w:t>u</w:t>
+      </w:r>
+      <w:r>
+        <w:rPr>
+          <w:sz w:val="28"/>
+          <w:szCs w:val="28"/>
+        </w:rPr>
+        <w:t xml:space="preserve">tton </w:t>
+      </w:r>
+      <w:r>
+        <w:rPr>
+          <w:sz w:val="28"/>
+          <w:szCs w:val="28"/>
+        </w:rPr>
+        <w:t>has been</w:t>
+      </w:r>
+      <w:r>
+        <w:rPr>
+          <w:sz w:val="28"/>
+          <w:szCs w:val="28"/>
+        </w:rPr>
+        <w:t xml:space="preserve"> select</w:t>
+      </w:r>
+      <w:r>
+        <w:rPr>
+          <w:sz w:val="28"/>
+          <w:szCs w:val="28"/>
+        </w:rPr>
+        <w:t>ed</w:t>
+      </w:r>
+      <w:r>
+        <w:rPr>
+          <w:sz w:val="28"/>
+          <w:szCs w:val="28"/>
+        </w:rPr>
+        <w:t xml:space="preserve"> </w:t>
+      </w:r>
+      <w:r>
+        <w:rPr>
+          <w:sz w:val="28"/>
+          <w:szCs w:val="28"/>
+        </w:rPr>
+        <w:t>and the match has beg</w:t>
+      </w:r>
+      <w:r>
+        <w:rPr>
+          <w:sz w:val="28"/>
+          <w:szCs w:val="28"/>
+        </w:rPr>
+        <w:t>u</w:t>
+      </w:r>
+      <w:r>
+        <w:rPr>
+          <w:sz w:val="28"/>
+          <w:szCs w:val="28"/>
+        </w:rPr>
+        <w:t>n</w:t>
+      </w:r>
+      <w:r>
+        <w:rPr>
+          <w:sz w:val="28"/>
+          <w:szCs w:val="28"/>
+        </w:rPr>
+        <w:t>.</w:t>
+      </w:r>
+    </w:p>
+    <w:p>
+      <w:pPr>
+        <w:rPr>
+          <w:sz w:val="28"/>
+          <w:szCs w:val="28"/>
+        </w:rPr>
+      </w:pPr>
+      <w:r>
+        <w:rPr>
+          <w:sz w:val="28"/>
+          <w:szCs w:val="28"/>
+        </w:rPr>
+        <w:t xml:space="preserve">Ensure that a </w:t>
+      </w:r>
+      <w:r>
+        <w:rPr>
+          <w:sz w:val="28"/>
+          <w:szCs w:val="28"/>
+        </w:rPr>
+        <w:t>Player</w:t>
+      </w:r>
+      <w:r>
+        <w:rPr>
+          <w:sz w:val="28"/>
+          <w:szCs w:val="28"/>
+        </w:rPr>
+        <w:t xml:space="preserve"> can remove a </w:t>
+      </w:r>
+      <w:r>
+        <w:rPr>
+          <w:sz w:val="28"/>
+          <w:szCs w:val="28"/>
+        </w:rPr>
+        <w:t>ro</w:t>
+      </w:r>
+      <w:r>
+        <w:rPr>
+          <w:sz w:val="28"/>
+          <w:szCs w:val="28"/>
+        </w:rPr>
+        <w:t xml:space="preserve">bot when the </w:t>
+      </w:r>
+      <w:r>
+        <w:rPr>
+          <w:sz w:val="28"/>
+          <w:szCs w:val="28"/>
+        </w:rPr>
+        <w:t>“R</w:t>
+      </w:r>
+      <w:r>
+        <w:rPr>
+          <w:sz w:val="28"/>
+          <w:szCs w:val="28"/>
+        </w:rPr>
+        <w:t xml:space="preserve">emove </w:t>
+      </w:r>
+      <w:r>
+        <w:rPr>
+          <w:sz w:val="28"/>
+          <w:szCs w:val="28"/>
+        </w:rPr>
+        <w:t>Duo</w:t>
+      </w:r>
+      <w:r>
+        <w:rPr>
+          <w:sz w:val="28"/>
+          <w:szCs w:val="28"/>
+        </w:rPr>
+        <w:t>”</w:t>
+      </w:r>
+      <w:r>
+        <w:rPr>
+          <w:sz w:val="28"/>
+          <w:szCs w:val="28"/>
+        </w:rPr>
+        <w:t xml:space="preserve"> button has been selected.</w:t>
+      </w:r>
+    </w:p>
+    <w:p>
+      <w:pPr>
+        <w:rPr>
+          <w:sz w:val="28"/>
+          <w:szCs w:val="28"/>
+        </w:rPr>
+      </w:pPr>
+      <w:r>
+        <w:rPr>
+          <w:sz w:val="28"/>
+          <w:szCs w:val="28"/>
+        </w:rPr>
+        <w:t xml:space="preserve">Make sure that if a </w:t>
+      </w:r>
+      <w:r>
+        <w:rPr>
+          <w:sz w:val="28"/>
+          <w:szCs w:val="28"/>
+        </w:rPr>
+        <w:t>ro</w:t>
+      </w:r>
+      <w:r>
+        <w:rPr>
+          <w:sz w:val="28"/>
+          <w:szCs w:val="28"/>
+        </w:rPr>
+        <w:t xml:space="preserve">bot is removed, that the removed </w:t>
+      </w:r>
+      <w:r>
+        <w:rPr>
+          <w:sz w:val="28"/>
+          <w:szCs w:val="28"/>
+        </w:rPr>
+        <w:t>ro</w:t>
+      </w:r>
+      <w:r>
+        <w:rPr>
+          <w:sz w:val="28"/>
+          <w:szCs w:val="28"/>
+        </w:rPr>
+        <w:t xml:space="preserve">bot is returned to the end of </w:t>
       </w:r>
       <w:r>
         <w:rPr>
@@ -316,142 +1049,29 @@
           <w:sz w:val="28"/>
           <w:szCs w:val="28"/>
         </w:rPr>
-        <w:t>Player</w:t>
-      </w:r>
-      <w:r>
-        <w:rPr>
-          <w:sz w:val="28"/>
-          <w:szCs w:val="28"/>
-        </w:rPr>
-        <w:t xml:space="preserve"> is able select</w:t>
-      </w:r>
-      <w:r>
-        <w:rPr>
-          <w:sz w:val="28"/>
-          <w:szCs w:val="28"/>
-        </w:rPr>
-        <w:t>/add</w:t>
-      </w:r>
-      <w:r>
-        <w:rPr>
-          <w:sz w:val="28"/>
-          <w:szCs w:val="28"/>
-        </w:rPr>
-        <w:t xml:space="preserve"> </w:t>
-      </w:r>
-      <w:r>
-        <w:rPr>
-          <w:sz w:val="28"/>
-          <w:szCs w:val="28"/>
-        </w:rPr>
-        <w:t xml:space="preserve">a </w:t>
-      </w:r>
-      <w:r>
-        <w:rPr>
-          <w:sz w:val="28"/>
-          <w:szCs w:val="28"/>
-        </w:rPr>
-        <w:t>robot.</w:t>
-      </w:r>
-    </w:p>
-    <w:p>
-      <w:pPr>
-        <w:rPr>
-          <w:sz w:val="28"/>
-          <w:szCs w:val="28"/>
-        </w:rPr>
-      </w:pPr>
-      <w:r>
-        <w:rPr>
-          <w:sz w:val="28"/>
-          <w:szCs w:val="28"/>
-        </w:rPr>
-        <w:t xml:space="preserve">Make </w:t>
-      </w:r>
-      <w:r>
-        <w:rPr>
-          <w:sz w:val="28"/>
-          <w:szCs w:val="28"/>
-        </w:rPr>
-        <w:t xml:space="preserve">sure </w:t>
-      </w:r>
-      <w:r>
-        <w:rPr>
-          <w:sz w:val="28"/>
-          <w:szCs w:val="28"/>
-        </w:rPr>
-        <w:t xml:space="preserve">that </w:t>
-      </w:r>
-      <w:r>
-        <w:rPr>
-          <w:sz w:val="28"/>
-          <w:szCs w:val="28"/>
-        </w:rPr>
-        <w:t>all of the</w:t>
-      </w:r>
-      <w:r>
-        <w:rPr>
-          <w:sz w:val="28"/>
-          <w:szCs w:val="28"/>
-        </w:rPr>
-        <w:t xml:space="preserve"> button</w:t>
-      </w:r>
-      <w:r>
-        <w:rPr>
-          <w:sz w:val="28"/>
-          <w:szCs w:val="28"/>
-        </w:rPr>
-        <w:t>s</w:t>
-      </w:r>
-      <w:r>
-        <w:rPr>
-          <w:sz w:val="28"/>
-          <w:szCs w:val="28"/>
-        </w:rPr>
-        <w:t xml:space="preserve"> turn from blue to orange when it is hovered over.</w:t>
-      </w:r>
-    </w:p>
-    <w:p>
-      <w:pPr>
-        <w:rPr>
-          <w:sz w:val="28"/>
-          <w:szCs w:val="28"/>
-        </w:rPr>
-      </w:pPr>
-      <w:r>
-        <w:rPr>
-          <w:sz w:val="28"/>
-          <w:szCs w:val="28"/>
-        </w:rPr>
-        <w:t xml:space="preserve">Make sure that the </w:t>
-      </w:r>
-      <w:r>
-        <w:rPr>
-          <w:sz w:val="28"/>
-          <w:szCs w:val="28"/>
-        </w:rPr>
-        <w:t>Player</w:t>
-      </w:r>
-      <w:r>
-        <w:rPr>
-          <w:sz w:val="28"/>
-          <w:szCs w:val="28"/>
-        </w:rPr>
-        <w:t xml:space="preserve"> is able to </w:t>
-      </w:r>
-      <w:r>
-        <w:rPr>
-          <w:sz w:val="28"/>
-          <w:szCs w:val="28"/>
-        </w:rPr>
-        <w:t xml:space="preserve">select/add </w:t>
-      </w:r>
-      <w:r>
-        <w:rPr>
-          <w:sz w:val="28"/>
-          <w:szCs w:val="28"/>
-        </w:rPr>
-        <w:t xml:space="preserve">two </w:t>
+        <w:t>available Robot cards.</w:t>
+      </w:r>
+    </w:p>
+    <w:p>
+      <w:pPr>
+        <w:rPr>
+          <w:sz w:val="28"/>
+          <w:szCs w:val="28"/>
+        </w:rPr>
+      </w:pPr>
+      <w:r>
+        <w:rPr>
+          <w:sz w:val="28"/>
+          <w:szCs w:val="28"/>
+        </w:rPr>
+        <w:t>Ensure</w:t>
+      </w:r>
+      <w:r>
+        <w:rPr>
+          <w:sz w:val="28"/>
+          <w:szCs w:val="28"/>
+        </w:rPr>
+        <w:t xml:space="preserve"> that available </w:t>
       </w:r>
       <w:r>
         <w:rPr>
@@ -465,88 +1085,78 @@
           <w:sz w:val="28"/>
           <w:szCs w:val="28"/>
         </w:rPr>
-        <w:t>bots as instructed</w:t>
-      </w:r>
-      <w:r>
-        <w:rPr>
-          <w:sz w:val="28"/>
-          <w:szCs w:val="28"/>
-        </w:rPr>
-        <w:t>.</w:t>
-      </w:r>
-    </w:p>
-    <w:p>
-      <w:pPr>
-        <w:rPr>
-          <w:sz w:val="28"/>
-          <w:szCs w:val="28"/>
-        </w:rPr>
-      </w:pPr>
-      <w:r>
-        <w:rPr>
-          <w:sz w:val="28"/>
-          <w:szCs w:val="28"/>
-        </w:rPr>
-        <w:t xml:space="preserve">Make </w:t>
-      </w:r>
-      <w:r>
-        <w:rPr>
-          <w:sz w:val="28"/>
-          <w:szCs w:val="28"/>
-        </w:rPr>
-        <w:t xml:space="preserve">sure that the game starts when the </w:t>
-      </w:r>
-      <w:proofErr w:type="gramStart"/>
-      <w:r>
-        <w:rPr>
-          <w:sz w:val="28"/>
-          <w:szCs w:val="28"/>
-        </w:rPr>
-        <w:t>Duel</w:t>
-      </w:r>
-      <w:proofErr w:type="gramEnd"/>
-      <w:r>
-        <w:rPr>
-          <w:sz w:val="28"/>
-          <w:szCs w:val="28"/>
-        </w:rPr>
-        <w:t xml:space="preserve"> button is select</w:t>
-      </w:r>
-      <w:r>
-        <w:rPr>
-          <w:sz w:val="28"/>
-          <w:szCs w:val="28"/>
-        </w:rPr>
-        <w:t>ed/clicked on.</w:t>
-      </w:r>
-    </w:p>
-    <w:p>
-      <w:pPr>
-        <w:rPr>
-          <w:sz w:val="28"/>
-          <w:szCs w:val="28"/>
-        </w:rPr>
-      </w:pPr>
-      <w:r>
-        <w:rPr>
-          <w:sz w:val="28"/>
-          <w:szCs w:val="28"/>
-        </w:rPr>
-        <w:t xml:space="preserve">Make the Wins and Loses  score for </w:t>
-      </w:r>
-      <w:r>
-        <w:rPr>
-          <w:sz w:val="28"/>
-          <w:szCs w:val="28"/>
-        </w:rPr>
-        <w:t>the Player</w:t>
-      </w:r>
-      <w:r>
-        <w:rPr>
-          <w:sz w:val="28"/>
-          <w:szCs w:val="28"/>
-        </w:rPr>
-        <w:t xml:space="preserve"> vs the </w:t>
+        <w:t xml:space="preserve">bots are reduced by the number selected, once the </w:t>
+      </w:r>
+      <w:r>
+        <w:rPr>
+          <w:sz w:val="28"/>
+          <w:szCs w:val="28"/>
+        </w:rPr>
+        <w:t>ro</w:t>
+      </w:r>
+      <w:r>
+        <w:rPr>
+          <w:sz w:val="28"/>
+          <w:szCs w:val="28"/>
+        </w:rPr>
+        <w:t>bot has been added to the player</w:t>
+      </w:r>
+      <w:r>
+        <w:rPr>
+          <w:sz w:val="28"/>
+          <w:szCs w:val="28"/>
+        </w:rPr>
+        <w:t>’</w:t>
+      </w:r>
+      <w:r>
+        <w:rPr>
+          <w:sz w:val="28"/>
+          <w:szCs w:val="28"/>
+        </w:rPr>
+        <w:t xml:space="preserve">s Duo section. </w:t>
+      </w:r>
+    </w:p>
+    <w:p>
+      <w:pPr>
+        <w:rPr>
+          <w:sz w:val="28"/>
+          <w:szCs w:val="28"/>
+        </w:rPr>
+      </w:pPr>
+      <w:r>
+        <w:rPr>
+          <w:sz w:val="28"/>
+          <w:szCs w:val="28"/>
+        </w:rPr>
+        <w:t>Ensure that the game results</w:t>
+      </w:r>
+      <w:r>
+        <w:rPr>
+          <w:sz w:val="28"/>
+          <w:szCs w:val="28"/>
+        </w:rPr>
+        <w:t xml:space="preserve"> and robot health stats</w:t>
+      </w:r>
+      <w:r>
+        <w:rPr>
+          <w:sz w:val="28"/>
+          <w:szCs w:val="28"/>
+        </w:rPr>
+        <w:t xml:space="preserve"> are displayed for both the </w:t>
+      </w:r>
+      <w:r>
+        <w:rPr>
+          <w:sz w:val="28"/>
+          <w:szCs w:val="28"/>
+        </w:rPr>
+        <w:t>Player’s ro</w:t>
+      </w:r>
+      <w:r>
+        <w:rPr>
+          <w:sz w:val="28"/>
+          <w:szCs w:val="28"/>
+        </w:rPr>
+        <w:t xml:space="preserve">bots vs the </w:t>
       </w:r>
       <w:r>
         <w:rPr>
@@ -560,198 +1170,7 @@
           <w:sz w:val="28"/>
           <w:szCs w:val="28"/>
         </w:rPr>
-        <w:t>omputer is displayed</w:t>
-      </w:r>
-      <w:r>
-        <w:rPr>
-          <w:sz w:val="28"/>
-          <w:szCs w:val="28"/>
-        </w:rPr>
-        <w:t xml:space="preserve"> when</w:t>
-      </w:r>
-      <w:r>
-        <w:rPr>
-          <w:sz w:val="28"/>
-          <w:szCs w:val="28"/>
-        </w:rPr>
-        <w:t xml:space="preserve"> the d</w:t>
-      </w:r>
-      <w:r>
-        <w:rPr>
-          <w:sz w:val="28"/>
-          <w:szCs w:val="28"/>
-        </w:rPr>
-        <w:t>ue</w:t>
-      </w:r>
-      <w:r>
-        <w:rPr>
-          <w:sz w:val="28"/>
-          <w:szCs w:val="28"/>
-        </w:rPr>
-        <w:t xml:space="preserve">ling </w:t>
-      </w:r>
-      <w:r>
-        <w:rPr>
-          <w:sz w:val="28"/>
-          <w:szCs w:val="28"/>
-        </w:rPr>
-        <w:t xml:space="preserve">match </w:t>
-      </w:r>
-      <w:r>
-        <w:rPr>
-          <w:sz w:val="28"/>
-          <w:szCs w:val="28"/>
-        </w:rPr>
-        <w:t>is complete.</w:t>
-      </w:r>
-    </w:p>
-    <w:p>
-      <w:pPr>
-        <w:rPr>
-          <w:sz w:val="28"/>
-          <w:szCs w:val="28"/>
-        </w:rPr>
-      </w:pPr>
-      <w:r>
-        <w:rPr>
-          <w:sz w:val="28"/>
-          <w:szCs w:val="28"/>
-        </w:rPr>
-        <w:t xml:space="preserve">Ensure that </w:t>
-      </w:r>
-      <w:r>
-        <w:rPr>
-          <w:sz w:val="28"/>
-          <w:szCs w:val="28"/>
-        </w:rPr>
-        <w:t>when</w:t>
-      </w:r>
-      <w:r>
-        <w:rPr>
-          <w:sz w:val="28"/>
-          <w:szCs w:val="28"/>
-        </w:rPr>
-        <w:t xml:space="preserve"> the Player</w:t>
-      </w:r>
-      <w:r>
-        <w:rPr>
-          <w:sz w:val="28"/>
-          <w:szCs w:val="28"/>
-        </w:rPr>
-        <w:t xml:space="preserve"> select</w:t>
-      </w:r>
-      <w:r>
-        <w:rPr>
-          <w:sz w:val="28"/>
-          <w:szCs w:val="28"/>
-        </w:rPr>
-        <w:t>s</w:t>
-      </w:r>
-      <w:r>
-        <w:rPr>
-          <w:sz w:val="28"/>
-          <w:szCs w:val="28"/>
-        </w:rPr>
-        <w:t xml:space="preserve"> the </w:t>
-      </w:r>
-      <w:r>
-        <w:rPr>
-          <w:sz w:val="28"/>
-          <w:szCs w:val="28"/>
-        </w:rPr>
-        <w:t>“</w:t>
-      </w:r>
-      <w:r>
-        <w:rPr>
-          <w:sz w:val="28"/>
-          <w:szCs w:val="28"/>
-        </w:rPr>
-        <w:t>Play Again</w:t>
-      </w:r>
-      <w:r>
-        <w:rPr>
-          <w:sz w:val="28"/>
-          <w:szCs w:val="28"/>
-        </w:rPr>
-        <w:t>!”</w:t>
-      </w:r>
-      <w:r>
-        <w:rPr>
-          <w:sz w:val="28"/>
-          <w:szCs w:val="28"/>
-        </w:rPr>
-        <w:t xml:space="preserve"> button  allows the </w:t>
-      </w:r>
-      <w:r>
-        <w:rPr>
-          <w:sz w:val="28"/>
-          <w:szCs w:val="28"/>
-        </w:rPr>
-        <w:t>Player</w:t>
-      </w:r>
-      <w:r>
-        <w:rPr>
-          <w:sz w:val="28"/>
-          <w:szCs w:val="28"/>
-        </w:rPr>
-        <w:t xml:space="preserve"> to play again</w:t>
-      </w:r>
-      <w:r>
-        <w:rPr>
-          <w:sz w:val="28"/>
-          <w:szCs w:val="28"/>
-        </w:rPr>
-        <w:t>.</w:t>
-      </w:r>
-    </w:p>
-    <w:p>
-      <w:pPr>
-        <w:rPr>
-          <w:sz w:val="28"/>
-          <w:szCs w:val="28"/>
-        </w:rPr>
-      </w:pPr>
-      <w:r>
-        <w:rPr>
-          <w:sz w:val="28"/>
-          <w:szCs w:val="28"/>
-        </w:rPr>
-        <w:t>Ensure that an alert of</w:t>
-      </w:r>
-      <w:r>
-        <w:rPr>
-          <w:sz w:val="28"/>
-          <w:szCs w:val="28"/>
-        </w:rPr>
-        <w:t>,</w:t>
-      </w:r>
-      <w:r>
-        <w:rPr>
-          <w:sz w:val="28"/>
-          <w:szCs w:val="28"/>
-        </w:rPr>
-        <w:t xml:space="preserve"> “You can</w:t>
-      </w:r>
-      <w:r>
-        <w:rPr>
-          <w:sz w:val="28"/>
-          <w:szCs w:val="28"/>
-        </w:rPr>
-        <w:t xml:space="preserve"> only choose two bots” is displayed when more tha</w:t>
-      </w:r>
-      <w:r>
-        <w:rPr>
-          <w:sz w:val="28"/>
-          <w:szCs w:val="28"/>
-        </w:rPr>
-        <w:t>n</w:t>
-      </w:r>
-      <w:r>
-        <w:rPr>
-          <w:sz w:val="28"/>
-          <w:szCs w:val="28"/>
-        </w:rPr>
-        <w:t xml:space="preserve"> two </w:t>
+        <w:t xml:space="preserve">omputer’s </w:t>
       </w:r>
       <w:r>
         <w:rPr>
@@ -765,423 +1184,8 @@
           <w:sz w:val="28"/>
           <w:szCs w:val="28"/>
         </w:rPr>
-        <w:t>bots are selected.</w:t>
-      </w:r>
-    </w:p>
-    <w:p>
-      <w:pPr>
-        <w:rPr>
-          <w:sz w:val="28"/>
-          <w:szCs w:val="28"/>
-        </w:rPr>
-      </w:pPr>
-      <w:r>
-        <w:rPr>
-          <w:sz w:val="28"/>
-          <w:szCs w:val="28"/>
-        </w:rPr>
-        <w:t xml:space="preserve">Ensure that no </w:t>
-      </w:r>
-      <w:r>
-        <w:rPr>
-          <w:sz w:val="28"/>
-          <w:szCs w:val="28"/>
-        </w:rPr>
-        <w:t xml:space="preserve">additional </w:t>
-      </w:r>
-      <w:r>
-        <w:rPr>
-          <w:sz w:val="28"/>
-          <w:szCs w:val="28"/>
-        </w:rPr>
-        <w:t xml:space="preserve">action </w:t>
-      </w:r>
-      <w:r>
-        <w:rPr>
-          <w:sz w:val="28"/>
-          <w:szCs w:val="28"/>
-        </w:rPr>
-        <w:t>can be</w:t>
-      </w:r>
-      <w:r>
-        <w:rPr>
-          <w:sz w:val="28"/>
-          <w:szCs w:val="28"/>
-        </w:rPr>
-        <w:t xml:space="preserve"> taken when the </w:t>
-      </w:r>
-      <w:proofErr w:type="gramStart"/>
-      <w:r>
-        <w:rPr>
-          <w:sz w:val="28"/>
-          <w:szCs w:val="28"/>
-        </w:rPr>
-        <w:t>Duel</w:t>
-      </w:r>
-      <w:proofErr w:type="gramEnd"/>
-      <w:r>
-        <w:rPr>
-          <w:sz w:val="28"/>
-          <w:szCs w:val="28"/>
-        </w:rPr>
-        <w:t xml:space="preserve"> b</w:t>
-      </w:r>
-      <w:r>
-        <w:rPr>
-          <w:sz w:val="28"/>
-          <w:szCs w:val="28"/>
-        </w:rPr>
-        <w:t>u</w:t>
-      </w:r>
-      <w:r>
-        <w:rPr>
-          <w:sz w:val="28"/>
-          <w:szCs w:val="28"/>
-        </w:rPr>
-        <w:t xml:space="preserve">tton </w:t>
-      </w:r>
-      <w:r>
-        <w:rPr>
-          <w:sz w:val="28"/>
-          <w:szCs w:val="28"/>
-        </w:rPr>
-        <w:t>has been</w:t>
-      </w:r>
-      <w:r>
-        <w:rPr>
-          <w:sz w:val="28"/>
-          <w:szCs w:val="28"/>
-        </w:rPr>
-        <w:t xml:space="preserve"> select</w:t>
-      </w:r>
-      <w:r>
-        <w:rPr>
-          <w:sz w:val="28"/>
-          <w:szCs w:val="28"/>
-        </w:rPr>
-        <w:t>ed</w:t>
-      </w:r>
-      <w:r>
-        <w:rPr>
-          <w:sz w:val="28"/>
-          <w:szCs w:val="28"/>
-        </w:rPr>
-        <w:t xml:space="preserve"> </w:t>
-      </w:r>
-      <w:r>
-        <w:rPr>
-          <w:sz w:val="28"/>
-          <w:szCs w:val="28"/>
-        </w:rPr>
-        <w:t>and the match has beg</w:t>
-      </w:r>
-      <w:r>
-        <w:rPr>
-          <w:sz w:val="28"/>
-          <w:szCs w:val="28"/>
-        </w:rPr>
-        <w:t>u</w:t>
-      </w:r>
-      <w:r>
-        <w:rPr>
-          <w:sz w:val="28"/>
-          <w:szCs w:val="28"/>
-        </w:rPr>
-        <w:t>n</w:t>
-      </w:r>
-      <w:r>
-        <w:rPr>
-          <w:sz w:val="28"/>
-          <w:szCs w:val="28"/>
-        </w:rPr>
-        <w:t>.</w:t>
-      </w:r>
-    </w:p>
-    <w:p>
-      <w:pPr>
-        <w:rPr>
-          <w:sz w:val="28"/>
-          <w:szCs w:val="28"/>
-        </w:rPr>
-      </w:pPr>
-      <w:r>
-        <w:rPr>
-          <w:sz w:val="28"/>
-          <w:szCs w:val="28"/>
-        </w:rPr>
-        <w:t xml:space="preserve">Ensure that a </w:t>
-      </w:r>
-      <w:r>
-        <w:rPr>
-          <w:sz w:val="28"/>
-          <w:szCs w:val="28"/>
-        </w:rPr>
-        <w:t>Player</w:t>
-      </w:r>
-      <w:r>
-        <w:rPr>
-          <w:sz w:val="28"/>
-          <w:szCs w:val="28"/>
-        </w:rPr>
-        <w:t xml:space="preserve"> can remove a </w:t>
-      </w:r>
-      <w:r>
-        <w:rPr>
-          <w:sz w:val="28"/>
-          <w:szCs w:val="28"/>
-        </w:rPr>
-        <w:t>ro</w:t>
-      </w:r>
-      <w:r>
-        <w:rPr>
-          <w:sz w:val="28"/>
-          <w:szCs w:val="28"/>
-        </w:rPr>
-        <w:t xml:space="preserve">bot when the </w:t>
-      </w:r>
-      <w:r>
-        <w:rPr>
-          <w:sz w:val="28"/>
-          <w:szCs w:val="28"/>
-        </w:rPr>
-        <w:t>“R</w:t>
-      </w:r>
-      <w:r>
-        <w:rPr>
-          <w:sz w:val="28"/>
-          <w:szCs w:val="28"/>
-        </w:rPr>
-        <w:t xml:space="preserve">emove </w:t>
-      </w:r>
-      <w:r>
-        <w:rPr>
-          <w:sz w:val="28"/>
-          <w:szCs w:val="28"/>
-        </w:rPr>
-        <w:t>Duo</w:t>
-      </w:r>
-      <w:r>
-        <w:rPr>
-          <w:sz w:val="28"/>
-          <w:szCs w:val="28"/>
-        </w:rPr>
-        <w:t>”</w:t>
-      </w:r>
-      <w:r>
-        <w:rPr>
-          <w:sz w:val="28"/>
-          <w:szCs w:val="28"/>
-        </w:rPr>
-        <w:t xml:space="preserve"> button has been selected.</w:t>
-      </w:r>
-    </w:p>
-    <w:p>
-      <w:pPr>
-        <w:rPr>
-          <w:sz w:val="28"/>
-          <w:szCs w:val="28"/>
-        </w:rPr>
-      </w:pPr>
-      <w:r>
-        <w:rPr>
-          <w:sz w:val="28"/>
-          <w:szCs w:val="28"/>
-        </w:rPr>
-        <w:t xml:space="preserve">Make sure that if a </w:t>
-      </w:r>
-      <w:r>
-        <w:rPr>
-          <w:sz w:val="28"/>
-          <w:szCs w:val="28"/>
-        </w:rPr>
-        <w:t>ro</w:t>
-      </w:r>
-      <w:r>
-        <w:rPr>
-          <w:sz w:val="28"/>
-          <w:szCs w:val="28"/>
-        </w:rPr>
-        <w:t xml:space="preserve">bot is removed, that the removed </w:t>
-      </w:r>
-      <w:r>
-        <w:rPr>
-          <w:sz w:val="28"/>
-          <w:szCs w:val="28"/>
-        </w:rPr>
-        <w:t>ro</w:t>
-      </w:r>
-      <w:r>
-        <w:rPr>
-          <w:sz w:val="28"/>
-          <w:szCs w:val="28"/>
-        </w:rPr>
-        <w:t xml:space="preserve">bot is returned to the end of </w:t>
-      </w:r>
-      <w:r>
-        <w:rPr>
-          <w:sz w:val="28"/>
-          <w:szCs w:val="28"/>
-        </w:rPr>
-        <w:t xml:space="preserve">the </w:t>
-      </w:r>
-      <w:r>
-        <w:rPr>
-          <w:sz w:val="28"/>
-          <w:szCs w:val="28"/>
-        </w:rPr>
-        <w:t>available Robot cards.</w:t>
-      </w:r>
-    </w:p>
-    <w:p>
-      <w:pPr>
-        <w:rPr>
-          <w:sz w:val="28"/>
-          <w:szCs w:val="28"/>
-        </w:rPr>
-      </w:pPr>
-      <w:r>
-        <w:rPr>
-          <w:sz w:val="28"/>
-          <w:szCs w:val="28"/>
-        </w:rPr>
-        <w:t>Ensure</w:t>
-      </w:r>
-      <w:r>
-        <w:rPr>
-          <w:sz w:val="28"/>
-          <w:szCs w:val="28"/>
-        </w:rPr>
-        <w:t xml:space="preserve"> that available </w:t>
-      </w:r>
-      <w:r>
-        <w:rPr>
-          <w:sz w:val="28"/>
-          <w:szCs w:val="28"/>
-        </w:rPr>
-        <w:t>ro</w:t>
-      </w:r>
-      <w:r>
-        <w:rPr>
-          <w:sz w:val="28"/>
-          <w:szCs w:val="28"/>
-        </w:rPr>
-        <w:t xml:space="preserve">bots are reduced by the number selected, once the </w:t>
-      </w:r>
-      <w:r>
-        <w:rPr>
-          <w:sz w:val="28"/>
-          <w:szCs w:val="28"/>
-        </w:rPr>
-        <w:t>ro</w:t>
-      </w:r>
-      <w:r>
-        <w:rPr>
-          <w:sz w:val="28"/>
-          <w:szCs w:val="28"/>
-        </w:rPr>
-        <w:t>bot has been added to the player</w:t>
-      </w:r>
-      <w:r>
-        <w:rPr>
-          <w:sz w:val="28"/>
-          <w:szCs w:val="28"/>
-        </w:rPr>
-        <w:t>’</w:t>
-      </w:r>
-      <w:r>
-        <w:rPr>
-          <w:sz w:val="28"/>
-          <w:szCs w:val="28"/>
-        </w:rPr>
-        <w:t xml:space="preserve">s Duo section. </w:t>
-      </w:r>
-    </w:p>
-    <w:p>
-      <w:pPr>
-        <w:rPr>
-          <w:sz w:val="28"/>
-          <w:szCs w:val="28"/>
-        </w:rPr>
-      </w:pPr>
-      <w:r>
-        <w:rPr>
-          <w:sz w:val="28"/>
-          <w:szCs w:val="28"/>
-        </w:rPr>
-        <w:t>Ensure that the game results</w:t>
-      </w:r>
-      <w:r>
-        <w:rPr>
-          <w:sz w:val="28"/>
-          <w:szCs w:val="28"/>
-        </w:rPr>
-        <w:t xml:space="preserve"> and robot health stats</w:t>
-      </w:r>
-      <w:r>
-        <w:rPr>
-          <w:sz w:val="28"/>
-          <w:szCs w:val="28"/>
-        </w:rPr>
-        <w:t xml:space="preserve"> are displayed for both the </w:t>
-      </w:r>
-      <w:r>
-        <w:rPr>
-          <w:sz w:val="28"/>
-          <w:szCs w:val="28"/>
-        </w:rPr>
-        <w:t>Player’s ro</w:t>
-      </w:r>
-      <w:r>
-        <w:rPr>
-          <w:sz w:val="28"/>
-          <w:szCs w:val="28"/>
-        </w:rPr>
-        <w:t xml:space="preserve">bots vs the </w:t>
-      </w:r>
-      <w:r>
-        <w:rPr>
-          <w:sz w:val="28"/>
-          <w:szCs w:val="28"/>
-        </w:rPr>
-        <w:t>C</w:t>
-      </w:r>
-      <w:r>
-        <w:rPr>
-          <w:sz w:val="28"/>
-          <w:szCs w:val="28"/>
-        </w:rPr>
-        <w:t xml:space="preserve">omputer’s </w:t>
-      </w:r>
-      <w:r>
-        <w:rPr>
-          <w:sz w:val="28"/>
-          <w:szCs w:val="28"/>
-        </w:rPr>
-        <w:t>ro</w:t>
-      </w:r>
-      <w:r>
-        <w:rPr>
-          <w:sz w:val="28"/>
-          <w:szCs w:val="28"/>
-        </w:rPr>
         <w:t>bot.</w:t>
       </w:r>
-    </w:p>
-    <w:p>
-      <w:pPr>
-        <w:rPr>
-          <w:sz w:val="28"/>
-          <w:szCs w:val="28"/>
-        </w:rPr>
-      </w:pPr>
-    </w:p>
-    <w:p>
-      <w:pPr>
-        <w:rPr>
-          <w:sz w:val="28"/>
-          <w:szCs w:val="28"/>
-        </w:rPr>
-      </w:pPr>
     </w:p>
     <w:p>
       <w:pPr>
@@ -1207,6 +1211,7 @@
           <w:sz w:val="28"/>
           <w:szCs w:val="28"/>
         </w:rPr>
+        <w:lastRenderedPageBreak/>
         <w:t>Entry Criteria</w:t>
       </w:r>
       <w:r>
@@ -1375,13 +1380,33 @@
           <w:szCs w:val="36"/>
         </w:rPr>
       </w:pPr>
-      <w:r>
+    </w:p>
+    <w:p>
+      <w:pPr>
         <w:rPr>
           <w:b/>
           <w:bCs/>
           <w:sz w:val="36"/>
           <w:szCs w:val="36"/>
         </w:rPr>
+      </w:pPr>
+    </w:p>
+    <w:p>
+      <w:pPr>
+        <w:rPr>
+          <w:b/>
+          <w:bCs/>
+          <w:sz w:val="36"/>
+          <w:szCs w:val="36"/>
+        </w:rPr>
+      </w:pPr>
+      <w:r>
+        <w:rPr>
+          <w:b/>
+          <w:bCs/>
+          <w:sz w:val="36"/>
+          <w:szCs w:val="36"/>
+        </w:rPr>
         <w:lastRenderedPageBreak/>
         <w:t>Test Case</w:t>
       </w:r>
@@ -1396,6 +1421,30 @@
       </w:pPr>
       <w:r>
         <w:rPr>
+          <w:b/>
+          <w:bCs/>
+          <w:sz w:val="28"/>
+          <w:szCs w:val="28"/>
+        </w:rPr>
+        <w:t>Description:</w:t>
+      </w:r>
+      <w:r>
+        <w:rPr>
+          <w:sz w:val="28"/>
+          <w:szCs w:val="28"/>
+        </w:rPr>
+        <w:t xml:space="preserve"> </w:t>
+      </w:r>
+    </w:p>
+    <w:p>
+      <w:pPr>
+        <w:rPr>
+          <w:sz w:val="28"/>
+          <w:szCs w:val="28"/>
+        </w:rPr>
+      </w:pPr>
+      <w:r>
+        <w:rPr>
           <w:sz w:val="28"/>
           <w:szCs w:val="28"/>
         </w:rPr>
@@ -1406,7 +1455,14 @@
           <w:sz w:val="28"/>
           <w:szCs w:val="28"/>
         </w:rPr>
-        <w:t xml:space="preserve">player will be able </w:t>
+        <w:t>P</w:t>
+      </w:r>
+      <w:r>
+        <w:rPr>
+          <w:sz w:val="28"/>
+          <w:szCs w:val="28"/>
+        </w:rPr>
+        <w:t xml:space="preserve">layer will be able </w:t>
       </w:r>
       <w:r>
         <w:rPr>
@@ -1518,7 +1574,17 @@
           <w:sz w:val="28"/>
           <w:szCs w:val="28"/>
         </w:rPr>
-        <w:t xml:space="preserve"> (locally: </w:t>
+        <w:t xml:space="preserve"> (</w:t>
+      </w:r>
+      <w:r>
+        <w:rPr>
+          <w:sz w:val="28"/>
+          <w:szCs w:val="28"/>
+        </w:rPr>
+        <w:t>via the deployed link:</w:t>
+      </w:r>
+      <w:r>
+        <w:t xml:space="preserve"> </w:t>
       </w:r>
       <w:hyperlink r:id="rId7" w:history="1">
         <w:r>
@@ -1527,7 +1593,7 @@
             <w:sz w:val="28"/>
             <w:szCs w:val="28"/>
           </w:rPr>
-          <w:t>http://localhost:3000/</w:t>
+          <w:t>https://week6-assessment.herokuapp.com/</w:t>
         </w:r>
       </w:hyperlink>
       <w:r>
@@ -1536,137 +1602,6 @@
           <w:sz w:val="28"/>
           <w:szCs w:val="28"/>
         </w:rPr>
-        <w:t>)</w:t>
-      </w:r>
-    </w:p>
-    <w:p>
-      <w:pPr>
-        <w:pStyle w:val="ListParagraph"/>
-        <w:numPr>
-          <w:ilvl w:val="0"/>
-          <w:numId w:val="2"/>
-        </w:numPr>
-        <w:rPr>
-          <w:sz w:val="28"/>
-          <w:szCs w:val="28"/>
-        </w:rPr>
-      </w:pPr>
-      <w:r>
-        <w:rPr>
-          <w:sz w:val="28"/>
-          <w:szCs w:val="28"/>
-        </w:rPr>
-        <w:t xml:space="preserve">Click on the blue </w:t>
-      </w:r>
-      <w:r>
-        <w:rPr>
-          <w:sz w:val="28"/>
-          <w:szCs w:val="28"/>
-        </w:rPr>
-        <w:t>“</w:t>
-      </w:r>
-      <w:r>
-        <w:rPr>
-          <w:sz w:val="28"/>
-          <w:szCs w:val="28"/>
-        </w:rPr>
-        <w:t>Draw</w:t>
-      </w:r>
-      <w:r>
-        <w:rPr>
-          <w:sz w:val="28"/>
-          <w:szCs w:val="28"/>
-        </w:rPr>
-        <w:t>”</w:t>
-      </w:r>
-      <w:r>
-        <w:rPr>
-          <w:sz w:val="28"/>
-          <w:szCs w:val="28"/>
-        </w:rPr>
-        <w:t xml:space="preserve"> button</w:t>
-      </w:r>
-      <w:r>
-        <w:rPr>
-          <w:sz w:val="28"/>
-          <w:szCs w:val="28"/>
-        </w:rPr>
-        <w:t xml:space="preserve">. This button should turn </w:t>
-      </w:r>
-      <w:r>
-        <w:rPr>
-          <w:sz w:val="28"/>
-          <w:szCs w:val="28"/>
-        </w:rPr>
-        <w:t xml:space="preserve">orange </w:t>
-      </w:r>
-      <w:r>
-        <w:rPr>
-          <w:sz w:val="28"/>
-          <w:szCs w:val="28"/>
-        </w:rPr>
-        <w:t>when it is hovered over.</w:t>
-      </w:r>
-    </w:p>
-    <w:p>
-      <w:pPr>
-        <w:pStyle w:val="ListParagraph"/>
-        <w:numPr>
-          <w:ilvl w:val="0"/>
-          <w:numId w:val="2"/>
-        </w:numPr>
-        <w:rPr>
-          <w:sz w:val="28"/>
-          <w:szCs w:val="28"/>
-        </w:rPr>
-      </w:pPr>
-      <w:r>
-        <w:rPr>
-          <w:sz w:val="28"/>
-          <w:szCs w:val="28"/>
-        </w:rPr>
-        <w:t xml:space="preserve">Select </w:t>
-      </w:r>
-      <w:r>
-        <w:rPr>
-          <w:sz w:val="28"/>
-          <w:szCs w:val="28"/>
-        </w:rPr>
-        <w:t xml:space="preserve">two of </w:t>
-      </w:r>
-      <w:r>
-        <w:rPr>
-          <w:sz w:val="28"/>
-          <w:szCs w:val="28"/>
-        </w:rPr>
-        <w:t xml:space="preserve">the desired </w:t>
-      </w:r>
-      <w:r>
-        <w:rPr>
-          <w:sz w:val="28"/>
-          <w:szCs w:val="28"/>
-        </w:rPr>
-        <w:t>ro</w:t>
-      </w:r>
-      <w:r>
-        <w:rPr>
-          <w:sz w:val="28"/>
-          <w:szCs w:val="28"/>
-        </w:rPr>
-        <w:t>bot</w:t>
-      </w:r>
-      <w:r>
-        <w:rPr>
-          <w:sz w:val="28"/>
-          <w:szCs w:val="28"/>
-        </w:rPr>
-        <w:t>s</w:t>
-      </w:r>
-      <w:r>
-        <w:rPr>
-          <w:sz w:val="28"/>
-          <w:szCs w:val="28"/>
-        </w:rPr>
         <w:t xml:space="preserve"> </w:t>
       </w:r>
       <w:r>
@@ -1674,621 +1609,14 @@
           <w:sz w:val="28"/>
           <w:szCs w:val="28"/>
         </w:rPr>
-        <w:t>from the robots displayed. C</w:t>
-      </w:r>
-      <w:r>
-        <w:rPr>
-          <w:sz w:val="28"/>
-          <w:szCs w:val="28"/>
-        </w:rPr>
-        <w:t xml:space="preserve">lick the </w:t>
-      </w:r>
-      <w:r>
-        <w:rPr>
-          <w:sz w:val="28"/>
-          <w:szCs w:val="28"/>
-        </w:rPr>
-        <w:t>blue “A</w:t>
-      </w:r>
-      <w:r>
-        <w:rPr>
-          <w:sz w:val="28"/>
-          <w:szCs w:val="28"/>
-        </w:rPr>
-        <w:t xml:space="preserve">dd to </w:t>
-      </w:r>
-      <w:r>
-        <w:rPr>
-          <w:sz w:val="28"/>
-          <w:szCs w:val="28"/>
-        </w:rPr>
-        <w:t>D</w:t>
-      </w:r>
-      <w:r>
-        <w:rPr>
-          <w:sz w:val="28"/>
-          <w:szCs w:val="28"/>
-        </w:rPr>
-        <w:t>uo</w:t>
-      </w:r>
-      <w:r>
-        <w:rPr>
-          <w:sz w:val="28"/>
-          <w:szCs w:val="28"/>
-        </w:rPr>
-        <w:t>”</w:t>
-      </w:r>
-      <w:r>
-        <w:rPr>
-          <w:sz w:val="28"/>
-          <w:szCs w:val="28"/>
-        </w:rPr>
-        <w:t xml:space="preserve">  button</w:t>
-      </w:r>
-      <w:r>
-        <w:rPr>
-          <w:sz w:val="28"/>
-          <w:szCs w:val="28"/>
-        </w:rPr>
-        <w:t xml:space="preserve"> for each</w:t>
-      </w:r>
-      <w:r>
-        <w:rPr>
-          <w:sz w:val="28"/>
-          <w:szCs w:val="28"/>
-        </w:rPr>
-        <w:t xml:space="preserve"> desired ro</w:t>
-      </w:r>
-      <w:r>
-        <w:rPr>
-          <w:sz w:val="28"/>
-          <w:szCs w:val="28"/>
-        </w:rPr>
-        <w:t>bot</w:t>
-      </w:r>
-      <w:r>
-        <w:rPr>
-          <w:sz w:val="28"/>
-          <w:szCs w:val="28"/>
-        </w:rPr>
-        <w:t xml:space="preserve"> selection. This button should turn orange when it is hovered over.</w:t>
-      </w:r>
-    </w:p>
-    <w:p>
-      <w:pPr>
-        <w:pStyle w:val="ListParagraph"/>
-        <w:numPr>
-          <w:ilvl w:val="0"/>
-          <w:numId w:val="2"/>
-        </w:numPr>
-        <w:rPr>
-          <w:sz w:val="28"/>
-          <w:szCs w:val="28"/>
-        </w:rPr>
-      </w:pPr>
-      <w:r>
-        <w:rPr>
-          <w:sz w:val="28"/>
-          <w:szCs w:val="28"/>
-        </w:rPr>
-        <w:t xml:space="preserve">Click on the </w:t>
-      </w:r>
-      <w:r>
-        <w:rPr>
-          <w:sz w:val="28"/>
-          <w:szCs w:val="28"/>
-        </w:rPr>
-        <w:t>blue “</w:t>
-      </w:r>
-      <w:r>
-        <w:rPr>
-          <w:sz w:val="28"/>
-          <w:szCs w:val="28"/>
-        </w:rPr>
-        <w:t>Duel!</w:t>
-      </w:r>
-      <w:r>
-        <w:rPr>
-          <w:sz w:val="28"/>
-          <w:szCs w:val="28"/>
-        </w:rPr>
-        <w:t>”</w:t>
-      </w:r>
-      <w:r>
-        <w:rPr>
-          <w:sz w:val="28"/>
-          <w:szCs w:val="28"/>
-        </w:rPr>
-        <w:t xml:space="preserve"> Blue button to being the Dueling</w:t>
-      </w:r>
-      <w:r>
-        <w:rPr>
-          <w:sz w:val="28"/>
-          <w:szCs w:val="28"/>
-        </w:rPr>
-        <w:t>. This button should turn orange when it is hovered over.</w:t>
-      </w:r>
-    </w:p>
-    <w:p>
-      <w:pPr>
-        <w:pStyle w:val="ListParagraph"/>
-        <w:numPr>
-          <w:ilvl w:val="0"/>
-          <w:numId w:val="2"/>
-        </w:numPr>
-        <w:rPr>
-          <w:sz w:val="28"/>
-          <w:szCs w:val="28"/>
-        </w:rPr>
-      </w:pPr>
-      <w:r>
-        <w:rPr>
-          <w:sz w:val="28"/>
-          <w:szCs w:val="28"/>
-        </w:rPr>
-        <w:t xml:space="preserve">Once the game </w:t>
-      </w:r>
-      <w:r>
-        <w:rPr>
-          <w:sz w:val="28"/>
-          <w:szCs w:val="28"/>
-        </w:rPr>
-        <w:t xml:space="preserve">updated </w:t>
-      </w:r>
-      <w:r>
-        <w:rPr>
-          <w:sz w:val="28"/>
-          <w:szCs w:val="28"/>
-        </w:rPr>
-        <w:t xml:space="preserve">results </w:t>
-      </w:r>
-      <w:r>
-        <w:rPr>
-          <w:sz w:val="28"/>
-          <w:szCs w:val="28"/>
-        </w:rPr>
-        <w:t>(will appear as Wins and Losses) are displayed</w:t>
-      </w:r>
-      <w:r>
-        <w:rPr>
-          <w:sz w:val="28"/>
-          <w:szCs w:val="28"/>
-        </w:rPr>
-        <w:t xml:space="preserve">, click on the </w:t>
-      </w:r>
-      <w:r>
-        <w:rPr>
-          <w:sz w:val="28"/>
-          <w:szCs w:val="28"/>
-        </w:rPr>
-        <w:t>blue “</w:t>
-      </w:r>
-      <w:r>
-        <w:rPr>
-          <w:sz w:val="28"/>
-          <w:szCs w:val="28"/>
-        </w:rPr>
-        <w:t>Play again!</w:t>
-      </w:r>
-      <w:r>
-        <w:rPr>
-          <w:sz w:val="28"/>
-          <w:szCs w:val="28"/>
-        </w:rPr>
-        <w:t xml:space="preserve">” </w:t>
-      </w:r>
-      <w:r>
-        <w:rPr>
-          <w:sz w:val="28"/>
-          <w:szCs w:val="28"/>
-        </w:rPr>
-        <w:t>button</w:t>
-      </w:r>
-      <w:r>
-        <w:rPr>
-          <w:sz w:val="28"/>
-          <w:szCs w:val="28"/>
-        </w:rPr>
-        <w:t>.</w:t>
-      </w:r>
-      <w:r>
-        <w:rPr>
-          <w:sz w:val="28"/>
-          <w:szCs w:val="28"/>
-        </w:rPr>
-        <w:t xml:space="preserve"> </w:t>
-      </w:r>
-      <w:r>
-        <w:rPr>
-          <w:sz w:val="28"/>
-          <w:szCs w:val="28"/>
-        </w:rPr>
-        <w:t>This button should turn orange when it is hovered over.</w:t>
-      </w:r>
-    </w:p>
-    <w:p>
-      <w:pPr>
-        <w:pStyle w:val="ListParagraph"/>
-        <w:numPr>
-          <w:ilvl w:val="0"/>
-          <w:numId w:val="2"/>
-        </w:numPr>
-        <w:rPr>
-          <w:sz w:val="28"/>
-          <w:szCs w:val="28"/>
-        </w:rPr>
-      </w:pPr>
-      <w:r>
-        <w:rPr>
-          <w:sz w:val="28"/>
-          <w:szCs w:val="28"/>
-        </w:rPr>
-        <w:t xml:space="preserve">Continue these steps for testing </w:t>
-      </w:r>
-      <w:r>
-        <w:rPr>
-          <w:sz w:val="28"/>
-          <w:szCs w:val="28"/>
-        </w:rPr>
-        <w:t xml:space="preserve">as need </w:t>
-      </w:r>
-      <w:r>
-        <w:rPr>
-          <w:sz w:val="28"/>
-          <w:szCs w:val="28"/>
-        </w:rPr>
-        <w:t xml:space="preserve">and document </w:t>
-      </w:r>
-      <w:r>
-        <w:rPr>
-          <w:sz w:val="28"/>
-          <w:szCs w:val="28"/>
-        </w:rPr>
-        <w:t xml:space="preserve">any bug reports. Include </w:t>
-      </w:r>
-      <w:r>
-        <w:rPr>
-          <w:sz w:val="28"/>
-          <w:szCs w:val="28"/>
-        </w:rPr>
-        <w:t>the expected</w:t>
-      </w:r>
-      <w:r>
-        <w:rPr>
-          <w:sz w:val="28"/>
-          <w:szCs w:val="28"/>
-        </w:rPr>
-        <w:t xml:space="preserve"> and </w:t>
-      </w:r>
-      <w:r>
-        <w:rPr>
-          <w:sz w:val="28"/>
-          <w:szCs w:val="28"/>
-        </w:rPr>
-        <w:t>actuals</w:t>
-      </w:r>
-      <w:r>
-        <w:rPr>
-          <w:sz w:val="28"/>
-          <w:szCs w:val="28"/>
-        </w:rPr>
-        <w:t xml:space="preserve"> for </w:t>
-      </w:r>
-      <w:r>
-        <w:rPr>
-          <w:sz w:val="28"/>
-          <w:szCs w:val="28"/>
-        </w:rPr>
-        <w:t xml:space="preserve"> any bugs </w:t>
-      </w:r>
-      <w:r>
-        <w:rPr>
-          <w:sz w:val="28"/>
-          <w:szCs w:val="28"/>
-        </w:rPr>
-        <w:t>reports</w:t>
-      </w:r>
-      <w:r>
-        <w:rPr>
-          <w:sz w:val="28"/>
-          <w:szCs w:val="28"/>
-        </w:rPr>
-        <w:t xml:space="preserve">.  </w:t>
-      </w:r>
-    </w:p>
-    <w:p>
-      <w:pPr>
-        <w:rPr>
-          <w:sz w:val="28"/>
-          <w:szCs w:val="28"/>
-        </w:rPr>
-      </w:pPr>
-    </w:p>
-    <w:p>
-      <w:pPr>
-        <w:rPr>
-          <w:sz w:val="28"/>
-          <w:szCs w:val="28"/>
-        </w:rPr>
-      </w:pPr>
-      <w:r>
-        <w:rPr>
-          <w:sz w:val="28"/>
-          <w:szCs w:val="28"/>
-        </w:rPr>
-        <w:t>Post Condition:</w:t>
-      </w:r>
-    </w:p>
-    <w:p>
-      <w:pPr>
-        <w:rPr>
-          <w:sz w:val="28"/>
-          <w:szCs w:val="28"/>
-        </w:rPr>
-      </w:pPr>
-    </w:p>
-    <w:p>
-      <w:pPr>
-        <w:pStyle w:val="ListParagraph"/>
-        <w:numPr>
-          <w:ilvl w:val="0"/>
-          <w:numId w:val="7"/>
-        </w:numPr>
-        <w:rPr>
-          <w:sz w:val="28"/>
-          <w:szCs w:val="28"/>
-        </w:rPr>
-      </w:pPr>
-      <w:r>
-        <w:rPr>
-          <w:sz w:val="28"/>
-          <w:szCs w:val="28"/>
-        </w:rPr>
-        <w:t xml:space="preserve">The Player can successfully play multiple dueling matches </w:t>
-      </w:r>
-      <w:r>
-        <w:rPr>
-          <w:sz w:val="28"/>
-          <w:szCs w:val="28"/>
-        </w:rPr>
-        <w:t>without the game crashing.</w:t>
-      </w:r>
-    </w:p>
-    <w:p>
-      <w:pPr>
-        <w:ind w:left="360"/>
-        <w:rPr>
-          <w:sz w:val="28"/>
-          <w:szCs w:val="28"/>
-        </w:rPr>
-      </w:pPr>
-    </w:p>
-    <w:p>
-      <w:pPr>
-        <w:pStyle w:val="ListParagraph"/>
-        <w:rPr>
-          <w:sz w:val="28"/>
-          <w:szCs w:val="28"/>
-        </w:rPr>
-      </w:pPr>
-    </w:p>
-    <w:p>
-      <w:pPr>
-        <w:rPr>
-          <w:sz w:val="28"/>
-          <w:szCs w:val="28"/>
-        </w:rPr>
-      </w:pPr>
-    </w:p>
-    <w:p>
-      <w:pPr>
-        <w:rPr>
-          <w:sz w:val="28"/>
-          <w:szCs w:val="28"/>
-        </w:rPr>
-      </w:pPr>
-    </w:p>
-    <w:p>
-      <w:pPr>
-        <w:rPr>
-          <w:sz w:val="28"/>
-          <w:szCs w:val="28"/>
-        </w:rPr>
-      </w:pPr>
-    </w:p>
-    <w:p>
-      <w:pPr>
-        <w:rPr>
-          <w:sz w:val="28"/>
-          <w:szCs w:val="28"/>
-        </w:rPr>
-      </w:pPr>
-    </w:p>
-    <w:p>
-      <w:pPr>
-        <w:rPr>
-          <w:sz w:val="28"/>
-          <w:szCs w:val="28"/>
-        </w:rPr>
-      </w:pPr>
-    </w:p>
-    <w:p/>
-    <w:p/>
-    <w:p>
-      <w:r>
-        <w:t xml:space="preserve"> </w:t>
-      </w:r>
-    </w:p>
-    <w:p/>
-    <w:p/>
-    <w:p/>
-    <w:p>
-      <w:pPr>
-        <w:rPr>
-          <w:b/>
-          <w:bCs/>
-          <w:sz w:val="36"/>
-          <w:szCs w:val="36"/>
-        </w:rPr>
-      </w:pPr>
-    </w:p>
-    <w:p>
-      <w:pPr>
-        <w:rPr>
-          <w:b/>
-          <w:bCs/>
-          <w:sz w:val="36"/>
-          <w:szCs w:val="36"/>
-        </w:rPr>
-      </w:pPr>
-      <w:r>
-        <w:rPr>
-          <w:b/>
-          <w:bCs/>
-          <w:sz w:val="36"/>
-          <w:szCs w:val="36"/>
-        </w:rPr>
-        <w:lastRenderedPageBreak/>
-        <w:t>Bug Report</w:t>
-      </w:r>
-    </w:p>
-    <w:p>
-      <w:pPr>
-        <w:rPr>
-          <w:b/>
-          <w:bCs/>
-          <w:sz w:val="36"/>
-          <w:szCs w:val="36"/>
-        </w:rPr>
-      </w:pPr>
-    </w:p>
-    <w:p>
-      <w:pPr>
-        <w:rPr>
-          <w:sz w:val="28"/>
-          <w:szCs w:val="28"/>
-        </w:rPr>
-      </w:pPr>
-      <w:r>
-        <w:rPr>
-          <w:sz w:val="28"/>
-          <w:szCs w:val="28"/>
-        </w:rPr>
-        <w:t xml:space="preserve">The game </w:t>
-      </w:r>
-      <w:r>
-        <w:rPr>
-          <w:sz w:val="28"/>
-          <w:szCs w:val="28"/>
-        </w:rPr>
-        <w:t>score</w:t>
-      </w:r>
-      <w:r>
-        <w:rPr>
-          <w:sz w:val="28"/>
-          <w:szCs w:val="28"/>
-        </w:rPr>
-        <w:t>/</w:t>
-      </w:r>
-      <w:r>
-        <w:rPr>
-          <w:sz w:val="28"/>
-          <w:szCs w:val="28"/>
-        </w:rPr>
-        <w:t>results</w:t>
-      </w:r>
-      <w:r>
-        <w:rPr>
-          <w:sz w:val="28"/>
-          <w:szCs w:val="28"/>
-        </w:rPr>
-        <w:t xml:space="preserve"> are not updating properly. For all of the Player’s winning point</w:t>
-      </w:r>
-      <w:r>
-        <w:rPr>
-          <w:sz w:val="28"/>
-          <w:szCs w:val="28"/>
-        </w:rPr>
-        <w:t>s</w:t>
-      </w:r>
-      <w:r>
-        <w:rPr>
-          <w:sz w:val="28"/>
-          <w:szCs w:val="28"/>
-        </w:rPr>
-        <w:t>, they are not updating as wins and the wins are being updated as losses.</w:t>
-      </w:r>
-    </w:p>
-    <w:p>
-      <w:pPr>
-        <w:rPr>
-          <w:sz w:val="28"/>
-          <w:szCs w:val="28"/>
-        </w:rPr>
-      </w:pPr>
-    </w:p>
-    <w:p>
-      <w:pPr>
-        <w:rPr>
-          <w:b/>
-          <w:bCs/>
-          <w:sz w:val="28"/>
-          <w:szCs w:val="28"/>
-        </w:rPr>
-      </w:pPr>
-      <w:r>
-        <w:rPr>
-          <w:b/>
-          <w:bCs/>
-          <w:sz w:val="28"/>
-          <w:szCs w:val="28"/>
-        </w:rPr>
-        <w:t>Steps to reproduce</w:t>
-      </w:r>
-      <w:r>
-        <w:rPr>
-          <w:b/>
-          <w:bCs/>
-          <w:sz w:val="28"/>
-          <w:szCs w:val="28"/>
-        </w:rPr>
-        <w:t>:</w:t>
-      </w:r>
-    </w:p>
-    <w:p>
-      <w:pPr>
-        <w:pStyle w:val="ListParagraph"/>
-        <w:numPr>
-          <w:ilvl w:val="0"/>
-          <w:numId w:val="5"/>
-        </w:numPr>
-        <w:rPr>
-          <w:sz w:val="28"/>
-          <w:szCs w:val="28"/>
-        </w:rPr>
-      </w:pPr>
-      <w:r>
-        <w:rPr>
-          <w:sz w:val="28"/>
-          <w:szCs w:val="28"/>
-        </w:rPr>
-        <w:t xml:space="preserve">Navigate to the </w:t>
-      </w:r>
-      <w:proofErr w:type="gramStart"/>
-      <w:r>
-        <w:rPr>
-          <w:sz w:val="28"/>
-          <w:szCs w:val="28"/>
-        </w:rPr>
-        <w:t>Duel</w:t>
-      </w:r>
-      <w:proofErr w:type="gramEnd"/>
-      <w:r>
-        <w:rPr>
-          <w:sz w:val="28"/>
-          <w:szCs w:val="28"/>
-        </w:rPr>
-        <w:t xml:space="preserve"> Duo game (locally: </w:t>
+        <w:t xml:space="preserve"> or </w:t>
+      </w:r>
+      <w:r>
+        <w:rPr>
+          <w:sz w:val="28"/>
+          <w:szCs w:val="28"/>
+        </w:rPr>
+        <w:t xml:space="preserve">locally: </w:t>
       </w:r>
       <w:hyperlink r:id="rId8" w:history="1">
         <w:r>
@@ -2308,6 +1636,750 @@
         </w:rPr>
         <w:t>)</w:t>
       </w:r>
+      <w:r>
+        <w:rPr>
+          <w:rStyle w:val="Hyperlink"/>
+          <w:sz w:val="28"/>
+          <w:szCs w:val="28"/>
+        </w:rPr>
+        <w:t xml:space="preserve">. </w:t>
+      </w:r>
+      <w:r>
+        <w:rPr>
+          <w:rStyle w:val="Hyperlink"/>
+          <w:sz w:val="28"/>
+          <w:szCs w:val="28"/>
+        </w:rPr>
+        <w:t xml:space="preserve">  </w:t>
+      </w:r>
+    </w:p>
+    <w:p>
+      <w:pPr>
+        <w:pStyle w:val="ListParagraph"/>
+        <w:numPr>
+          <w:ilvl w:val="0"/>
+          <w:numId w:val="2"/>
+        </w:numPr>
+        <w:rPr>
+          <w:sz w:val="28"/>
+          <w:szCs w:val="28"/>
+        </w:rPr>
+      </w:pPr>
+      <w:r>
+        <w:rPr>
+          <w:sz w:val="28"/>
+          <w:szCs w:val="28"/>
+        </w:rPr>
+        <w:t xml:space="preserve">Click on the blue </w:t>
+      </w:r>
+      <w:r>
+        <w:rPr>
+          <w:sz w:val="28"/>
+          <w:szCs w:val="28"/>
+        </w:rPr>
+        <w:t>“</w:t>
+      </w:r>
+      <w:r>
+        <w:rPr>
+          <w:sz w:val="28"/>
+          <w:szCs w:val="28"/>
+        </w:rPr>
+        <w:t>Draw</w:t>
+      </w:r>
+      <w:r>
+        <w:rPr>
+          <w:sz w:val="28"/>
+          <w:szCs w:val="28"/>
+        </w:rPr>
+        <w:t>”</w:t>
+      </w:r>
+      <w:r>
+        <w:rPr>
+          <w:sz w:val="28"/>
+          <w:szCs w:val="28"/>
+        </w:rPr>
+        <w:t xml:space="preserve"> button</w:t>
+      </w:r>
+      <w:r>
+        <w:rPr>
+          <w:sz w:val="28"/>
+          <w:szCs w:val="28"/>
+        </w:rPr>
+        <w:t xml:space="preserve">. This button should turn </w:t>
+      </w:r>
+      <w:r>
+        <w:rPr>
+          <w:sz w:val="28"/>
+          <w:szCs w:val="28"/>
+        </w:rPr>
+        <w:t xml:space="preserve">orange </w:t>
+      </w:r>
+      <w:r>
+        <w:rPr>
+          <w:sz w:val="28"/>
+          <w:szCs w:val="28"/>
+        </w:rPr>
+        <w:t>when it is hovered over.</w:t>
+      </w:r>
+    </w:p>
+    <w:p>
+      <w:pPr>
+        <w:pStyle w:val="ListParagraph"/>
+        <w:numPr>
+          <w:ilvl w:val="0"/>
+          <w:numId w:val="2"/>
+        </w:numPr>
+        <w:rPr>
+          <w:sz w:val="28"/>
+          <w:szCs w:val="28"/>
+        </w:rPr>
+      </w:pPr>
+      <w:r>
+        <w:rPr>
+          <w:sz w:val="28"/>
+          <w:szCs w:val="28"/>
+        </w:rPr>
+        <w:t xml:space="preserve">Select </w:t>
+      </w:r>
+      <w:r>
+        <w:rPr>
+          <w:sz w:val="28"/>
+          <w:szCs w:val="28"/>
+        </w:rPr>
+        <w:t xml:space="preserve">two of </w:t>
+      </w:r>
+      <w:r>
+        <w:rPr>
+          <w:sz w:val="28"/>
+          <w:szCs w:val="28"/>
+        </w:rPr>
+        <w:t xml:space="preserve">the desired </w:t>
+      </w:r>
+      <w:r>
+        <w:rPr>
+          <w:sz w:val="28"/>
+          <w:szCs w:val="28"/>
+        </w:rPr>
+        <w:t>ro</w:t>
+      </w:r>
+      <w:r>
+        <w:rPr>
+          <w:sz w:val="28"/>
+          <w:szCs w:val="28"/>
+        </w:rPr>
+        <w:t>bot</w:t>
+      </w:r>
+      <w:r>
+        <w:rPr>
+          <w:sz w:val="28"/>
+          <w:szCs w:val="28"/>
+        </w:rPr>
+        <w:t>s</w:t>
+      </w:r>
+      <w:r>
+        <w:rPr>
+          <w:sz w:val="28"/>
+          <w:szCs w:val="28"/>
+        </w:rPr>
+        <w:t xml:space="preserve"> </w:t>
+      </w:r>
+      <w:r>
+        <w:rPr>
+          <w:sz w:val="28"/>
+          <w:szCs w:val="28"/>
+        </w:rPr>
+        <w:t>from the robots displayed. C</w:t>
+      </w:r>
+      <w:r>
+        <w:rPr>
+          <w:sz w:val="28"/>
+          <w:szCs w:val="28"/>
+        </w:rPr>
+        <w:t xml:space="preserve">lick the </w:t>
+      </w:r>
+      <w:r>
+        <w:rPr>
+          <w:sz w:val="28"/>
+          <w:szCs w:val="28"/>
+        </w:rPr>
+        <w:t>blue “A</w:t>
+      </w:r>
+      <w:r>
+        <w:rPr>
+          <w:sz w:val="28"/>
+          <w:szCs w:val="28"/>
+        </w:rPr>
+        <w:t xml:space="preserve">dd to </w:t>
+      </w:r>
+      <w:r>
+        <w:rPr>
+          <w:sz w:val="28"/>
+          <w:szCs w:val="28"/>
+        </w:rPr>
+        <w:t>D</w:t>
+      </w:r>
+      <w:r>
+        <w:rPr>
+          <w:sz w:val="28"/>
+          <w:szCs w:val="28"/>
+        </w:rPr>
+        <w:t>uo</w:t>
+      </w:r>
+      <w:r>
+        <w:rPr>
+          <w:sz w:val="28"/>
+          <w:szCs w:val="28"/>
+        </w:rPr>
+        <w:t>”</w:t>
+      </w:r>
+      <w:r>
+        <w:rPr>
+          <w:sz w:val="28"/>
+          <w:szCs w:val="28"/>
+        </w:rPr>
+        <w:t xml:space="preserve">  button</w:t>
+      </w:r>
+      <w:r>
+        <w:rPr>
+          <w:sz w:val="28"/>
+          <w:szCs w:val="28"/>
+        </w:rPr>
+        <w:t xml:space="preserve"> for each</w:t>
+      </w:r>
+      <w:r>
+        <w:rPr>
+          <w:sz w:val="28"/>
+          <w:szCs w:val="28"/>
+        </w:rPr>
+        <w:t xml:space="preserve"> desired ro</w:t>
+      </w:r>
+      <w:r>
+        <w:rPr>
+          <w:sz w:val="28"/>
+          <w:szCs w:val="28"/>
+        </w:rPr>
+        <w:t>bot</w:t>
+      </w:r>
+      <w:r>
+        <w:rPr>
+          <w:sz w:val="28"/>
+          <w:szCs w:val="28"/>
+        </w:rPr>
+        <w:t xml:space="preserve"> selection. This button should turn orange when it is hovered over.</w:t>
+      </w:r>
+    </w:p>
+    <w:p>
+      <w:pPr>
+        <w:pStyle w:val="ListParagraph"/>
+        <w:numPr>
+          <w:ilvl w:val="0"/>
+          <w:numId w:val="2"/>
+        </w:numPr>
+        <w:rPr>
+          <w:sz w:val="28"/>
+          <w:szCs w:val="28"/>
+        </w:rPr>
+      </w:pPr>
+      <w:r>
+        <w:rPr>
+          <w:sz w:val="28"/>
+          <w:szCs w:val="28"/>
+        </w:rPr>
+        <w:t xml:space="preserve">Click on the </w:t>
+      </w:r>
+      <w:r>
+        <w:rPr>
+          <w:sz w:val="28"/>
+          <w:szCs w:val="28"/>
+        </w:rPr>
+        <w:t>blue “</w:t>
+      </w:r>
+      <w:r>
+        <w:rPr>
+          <w:sz w:val="28"/>
+          <w:szCs w:val="28"/>
+        </w:rPr>
+        <w:t>Duel!</w:t>
+      </w:r>
+      <w:r>
+        <w:rPr>
+          <w:sz w:val="28"/>
+          <w:szCs w:val="28"/>
+        </w:rPr>
+        <w:t>”</w:t>
+      </w:r>
+      <w:r>
+        <w:rPr>
+          <w:sz w:val="28"/>
+          <w:szCs w:val="28"/>
+        </w:rPr>
+        <w:t xml:space="preserve"> Blue button to being the Dueling</w:t>
+      </w:r>
+      <w:r>
+        <w:rPr>
+          <w:sz w:val="28"/>
+          <w:szCs w:val="28"/>
+        </w:rPr>
+        <w:t>. This button should turn orange when it is hovered over.</w:t>
+      </w:r>
+    </w:p>
+    <w:p>
+      <w:pPr>
+        <w:pStyle w:val="ListParagraph"/>
+        <w:numPr>
+          <w:ilvl w:val="0"/>
+          <w:numId w:val="2"/>
+        </w:numPr>
+        <w:rPr>
+          <w:sz w:val="28"/>
+          <w:szCs w:val="28"/>
+        </w:rPr>
+      </w:pPr>
+      <w:r>
+        <w:rPr>
+          <w:sz w:val="28"/>
+          <w:szCs w:val="28"/>
+        </w:rPr>
+        <w:t xml:space="preserve">Once the game </w:t>
+      </w:r>
+      <w:r>
+        <w:rPr>
+          <w:sz w:val="28"/>
+          <w:szCs w:val="28"/>
+        </w:rPr>
+        <w:t xml:space="preserve">updated </w:t>
+      </w:r>
+      <w:r>
+        <w:rPr>
+          <w:sz w:val="28"/>
+          <w:szCs w:val="28"/>
+        </w:rPr>
+        <w:t xml:space="preserve">results </w:t>
+      </w:r>
+      <w:r>
+        <w:rPr>
+          <w:sz w:val="28"/>
+          <w:szCs w:val="28"/>
+        </w:rPr>
+        <w:t>(will appear as Wins and Losses) are displayed</w:t>
+      </w:r>
+      <w:r>
+        <w:rPr>
+          <w:sz w:val="28"/>
+          <w:szCs w:val="28"/>
+        </w:rPr>
+        <w:t xml:space="preserve">, click on the </w:t>
+      </w:r>
+      <w:r>
+        <w:rPr>
+          <w:sz w:val="28"/>
+          <w:szCs w:val="28"/>
+        </w:rPr>
+        <w:t>blue “</w:t>
+      </w:r>
+      <w:r>
+        <w:rPr>
+          <w:sz w:val="28"/>
+          <w:szCs w:val="28"/>
+        </w:rPr>
+        <w:t>Play again!</w:t>
+      </w:r>
+      <w:r>
+        <w:rPr>
+          <w:sz w:val="28"/>
+          <w:szCs w:val="28"/>
+        </w:rPr>
+        <w:t xml:space="preserve">” </w:t>
+      </w:r>
+      <w:r>
+        <w:rPr>
+          <w:sz w:val="28"/>
+          <w:szCs w:val="28"/>
+        </w:rPr>
+        <w:t>button</w:t>
+      </w:r>
+      <w:r>
+        <w:rPr>
+          <w:sz w:val="28"/>
+          <w:szCs w:val="28"/>
+        </w:rPr>
+        <w:t>.</w:t>
+      </w:r>
+      <w:r>
+        <w:rPr>
+          <w:sz w:val="28"/>
+          <w:szCs w:val="28"/>
+        </w:rPr>
+        <w:t xml:space="preserve"> </w:t>
+      </w:r>
+      <w:r>
+        <w:rPr>
+          <w:sz w:val="28"/>
+          <w:szCs w:val="28"/>
+        </w:rPr>
+        <w:t>This button should turn orange when it is hovered over.</w:t>
+      </w:r>
+    </w:p>
+    <w:p>
+      <w:pPr>
+        <w:pStyle w:val="ListParagraph"/>
+        <w:numPr>
+          <w:ilvl w:val="0"/>
+          <w:numId w:val="2"/>
+        </w:numPr>
+        <w:rPr>
+          <w:sz w:val="28"/>
+          <w:szCs w:val="28"/>
+        </w:rPr>
+      </w:pPr>
+      <w:r>
+        <w:rPr>
+          <w:sz w:val="28"/>
+          <w:szCs w:val="28"/>
+        </w:rPr>
+        <w:t xml:space="preserve">Continue these steps for testing </w:t>
+      </w:r>
+      <w:r>
+        <w:rPr>
+          <w:sz w:val="28"/>
+          <w:szCs w:val="28"/>
+        </w:rPr>
+        <w:t xml:space="preserve">as need </w:t>
+      </w:r>
+      <w:r>
+        <w:rPr>
+          <w:sz w:val="28"/>
+          <w:szCs w:val="28"/>
+        </w:rPr>
+        <w:t xml:space="preserve">and document </w:t>
+      </w:r>
+      <w:r>
+        <w:rPr>
+          <w:sz w:val="28"/>
+          <w:szCs w:val="28"/>
+        </w:rPr>
+        <w:t xml:space="preserve">any bug reports. Include </w:t>
+      </w:r>
+      <w:r>
+        <w:rPr>
+          <w:sz w:val="28"/>
+          <w:szCs w:val="28"/>
+        </w:rPr>
+        <w:t>the expected</w:t>
+      </w:r>
+      <w:r>
+        <w:rPr>
+          <w:sz w:val="28"/>
+          <w:szCs w:val="28"/>
+        </w:rPr>
+        <w:t xml:space="preserve"> and </w:t>
+      </w:r>
+      <w:r>
+        <w:rPr>
+          <w:sz w:val="28"/>
+          <w:szCs w:val="28"/>
+        </w:rPr>
+        <w:t>actuals</w:t>
+      </w:r>
+      <w:r>
+        <w:rPr>
+          <w:sz w:val="28"/>
+          <w:szCs w:val="28"/>
+        </w:rPr>
+        <w:t xml:space="preserve"> for </w:t>
+      </w:r>
+      <w:r>
+        <w:rPr>
+          <w:sz w:val="28"/>
+          <w:szCs w:val="28"/>
+        </w:rPr>
+        <w:t xml:space="preserve">any bugs </w:t>
+      </w:r>
+      <w:r>
+        <w:rPr>
+          <w:sz w:val="28"/>
+          <w:szCs w:val="28"/>
+        </w:rPr>
+        <w:t>reports</w:t>
+      </w:r>
+      <w:r>
+        <w:rPr>
+          <w:sz w:val="28"/>
+          <w:szCs w:val="28"/>
+        </w:rPr>
+        <w:t xml:space="preserve">.  </w:t>
+      </w:r>
+    </w:p>
+    <w:p>
+      <w:pPr>
+        <w:rPr>
+          <w:sz w:val="28"/>
+          <w:szCs w:val="28"/>
+        </w:rPr>
+      </w:pPr>
+    </w:p>
+    <w:p>
+      <w:pPr>
+        <w:rPr>
+          <w:b/>
+          <w:bCs/>
+          <w:sz w:val="28"/>
+          <w:szCs w:val="28"/>
+        </w:rPr>
+      </w:pPr>
+      <w:r>
+        <w:rPr>
+          <w:b/>
+          <w:bCs/>
+          <w:sz w:val="28"/>
+          <w:szCs w:val="28"/>
+        </w:rPr>
+        <w:t>Post Condition:</w:t>
+      </w:r>
+    </w:p>
+    <w:p>
+      <w:pPr>
+        <w:rPr>
+          <w:sz w:val="28"/>
+          <w:szCs w:val="28"/>
+        </w:rPr>
+      </w:pPr>
+    </w:p>
+    <w:p>
+      <w:pPr>
+        <w:pStyle w:val="ListParagraph"/>
+        <w:numPr>
+          <w:ilvl w:val="0"/>
+          <w:numId w:val="7"/>
+        </w:numPr>
+        <w:rPr>
+          <w:sz w:val="28"/>
+          <w:szCs w:val="28"/>
+        </w:rPr>
+      </w:pPr>
+      <w:r>
+        <w:rPr>
+          <w:sz w:val="28"/>
+          <w:szCs w:val="28"/>
+        </w:rPr>
+        <w:t xml:space="preserve">The Player can successfully play multiple dueling matches </w:t>
+      </w:r>
+      <w:r>
+        <w:rPr>
+          <w:sz w:val="28"/>
+          <w:szCs w:val="28"/>
+        </w:rPr>
+        <w:t>without the game crashing.</w:t>
+      </w:r>
+    </w:p>
+    <w:p>
+      <w:pPr>
+        <w:ind w:left="360"/>
+        <w:rPr>
+          <w:sz w:val="28"/>
+          <w:szCs w:val="28"/>
+        </w:rPr>
+      </w:pPr>
+    </w:p>
+    <w:p>
+      <w:pPr>
+        <w:pStyle w:val="ListParagraph"/>
+        <w:rPr>
+          <w:sz w:val="28"/>
+          <w:szCs w:val="28"/>
+        </w:rPr>
+      </w:pPr>
+    </w:p>
+    <w:p>
+      <w:pPr>
+        <w:rPr>
+          <w:sz w:val="28"/>
+          <w:szCs w:val="28"/>
+        </w:rPr>
+      </w:pPr>
+    </w:p>
+    <w:p>
+      <w:pPr>
+        <w:rPr>
+          <w:sz w:val="28"/>
+          <w:szCs w:val="28"/>
+        </w:rPr>
+      </w:pPr>
+    </w:p>
+    <w:p>
+      <w:pPr>
+        <w:rPr>
+          <w:sz w:val="28"/>
+          <w:szCs w:val="28"/>
+        </w:rPr>
+      </w:pPr>
+    </w:p>
+    <w:p>
+      <w:pPr>
+        <w:rPr>
+          <w:sz w:val="28"/>
+          <w:szCs w:val="28"/>
+        </w:rPr>
+      </w:pPr>
+    </w:p>
+    <w:p>
+      <w:pPr>
+        <w:rPr>
+          <w:sz w:val="28"/>
+          <w:szCs w:val="28"/>
+        </w:rPr>
+      </w:pPr>
+    </w:p>
+    <w:p/>
+    <w:p/>
+    <w:p>
+      <w:r>
+        <w:t xml:space="preserve"> </w:t>
+      </w:r>
+    </w:p>
+    <w:p/>
+    <w:p/>
+    <w:p>
+      <w:pPr>
+        <w:rPr>
+          <w:b/>
+          <w:bCs/>
+          <w:sz w:val="36"/>
+          <w:szCs w:val="36"/>
+        </w:rPr>
+      </w:pPr>
+      <w:r>
+        <w:rPr>
+          <w:b/>
+          <w:bCs/>
+          <w:sz w:val="36"/>
+          <w:szCs w:val="36"/>
+        </w:rPr>
+        <w:lastRenderedPageBreak/>
+        <w:t>Bug Report</w:t>
+      </w:r>
+    </w:p>
+    <w:p>
+      <w:pPr>
+        <w:rPr>
+          <w:b/>
+          <w:bCs/>
+          <w:sz w:val="36"/>
+          <w:szCs w:val="36"/>
+        </w:rPr>
+      </w:pPr>
+    </w:p>
+    <w:p>
+      <w:pPr>
+        <w:rPr>
+          <w:b/>
+          <w:bCs/>
+          <w:sz w:val="28"/>
+          <w:szCs w:val="28"/>
+        </w:rPr>
+      </w:pPr>
+      <w:r>
+        <w:rPr>
+          <w:b/>
+          <w:bCs/>
+          <w:sz w:val="28"/>
+          <w:szCs w:val="28"/>
+        </w:rPr>
+        <w:t>Description:</w:t>
+      </w:r>
+    </w:p>
+    <w:p>
+      <w:pPr>
+        <w:rPr>
+          <w:sz w:val="28"/>
+          <w:szCs w:val="28"/>
+        </w:rPr>
+      </w:pPr>
+      <w:r>
+        <w:rPr>
+          <w:sz w:val="28"/>
+          <w:szCs w:val="28"/>
+        </w:rPr>
+        <w:t xml:space="preserve">The game </w:t>
+      </w:r>
+      <w:r>
+        <w:rPr>
+          <w:sz w:val="28"/>
+          <w:szCs w:val="28"/>
+        </w:rPr>
+        <w:t>score</w:t>
+      </w:r>
+      <w:r>
+        <w:rPr>
+          <w:sz w:val="28"/>
+          <w:szCs w:val="28"/>
+        </w:rPr>
+        <w:t>/</w:t>
+      </w:r>
+      <w:r>
+        <w:rPr>
+          <w:sz w:val="28"/>
+          <w:szCs w:val="28"/>
+        </w:rPr>
+        <w:t>results</w:t>
+      </w:r>
+      <w:r>
+        <w:rPr>
+          <w:sz w:val="28"/>
+          <w:szCs w:val="28"/>
+        </w:rPr>
+        <w:t xml:space="preserve"> are not updating properly. For all of the Player’s winning point</w:t>
+      </w:r>
+      <w:r>
+        <w:rPr>
+          <w:sz w:val="28"/>
+          <w:szCs w:val="28"/>
+        </w:rPr>
+        <w:t>s</w:t>
+      </w:r>
+      <w:r>
+        <w:rPr>
+          <w:sz w:val="28"/>
+          <w:szCs w:val="28"/>
+        </w:rPr>
+        <w:t>, they are not updating as wins and the wins are being updated as losses.</w:t>
+      </w:r>
+    </w:p>
+    <w:p>
+      <w:pPr>
+        <w:rPr>
+          <w:sz w:val="28"/>
+          <w:szCs w:val="28"/>
+        </w:rPr>
+      </w:pPr>
+    </w:p>
+    <w:p>
+      <w:pPr>
+        <w:rPr>
+          <w:b/>
+          <w:bCs/>
+          <w:sz w:val="28"/>
+          <w:szCs w:val="28"/>
+        </w:rPr>
+      </w:pPr>
+      <w:r>
+        <w:rPr>
+          <w:b/>
+          <w:bCs/>
+          <w:sz w:val="28"/>
+          <w:szCs w:val="28"/>
+        </w:rPr>
+        <w:t>Steps to reproduce</w:t>
+      </w:r>
+      <w:r>
+        <w:rPr>
+          <w:b/>
+          <w:bCs/>
+          <w:sz w:val="28"/>
+          <w:szCs w:val="28"/>
+        </w:rPr>
+        <w:t>:</w:t>
+      </w:r>
     </w:p>
     <w:p>
       <w:pPr>
@@ -2326,42 +2398,98 @@
           <w:sz w:val="28"/>
           <w:szCs w:val="28"/>
         </w:rPr>
-        <w:t xml:space="preserve">Click the blue </w:t>
-      </w:r>
-      <w:r>
-        <w:rPr>
-          <w:sz w:val="28"/>
-          <w:szCs w:val="28"/>
-        </w:rPr>
-        <w:t>“</w:t>
-      </w:r>
-      <w:r>
-        <w:rPr>
-          <w:sz w:val="28"/>
-          <w:szCs w:val="28"/>
-        </w:rPr>
-        <w:t>Draw</w:t>
-      </w:r>
-      <w:r>
-        <w:rPr>
-          <w:sz w:val="28"/>
-          <w:szCs w:val="28"/>
-        </w:rPr>
-        <w:t>”</w:t>
-      </w:r>
-      <w:r>
-        <w:rPr>
-          <w:sz w:val="28"/>
-          <w:szCs w:val="28"/>
-        </w:rPr>
-        <w:t xml:space="preserve"> button</w:t>
-      </w:r>
-      <w:r>
-        <w:rPr>
-          <w:sz w:val="28"/>
-          <w:szCs w:val="28"/>
-        </w:rPr>
-        <w:t>.</w:t>
+        <w:t xml:space="preserve">Navigate </w:t>
+      </w:r>
+      <w:r>
+        <w:rPr>
+          <w:sz w:val="28"/>
+          <w:szCs w:val="28"/>
+        </w:rPr>
+        <w:t xml:space="preserve">to </w:t>
+      </w:r>
+      <w:r>
+        <w:rPr>
+          <w:sz w:val="28"/>
+          <w:szCs w:val="28"/>
+        </w:rPr>
+        <w:t xml:space="preserve">the </w:t>
+      </w:r>
+      <w:proofErr w:type="gramStart"/>
+      <w:r>
+        <w:rPr>
+          <w:sz w:val="28"/>
+          <w:szCs w:val="28"/>
+        </w:rPr>
+        <w:t>Duel</w:t>
+      </w:r>
+      <w:proofErr w:type="gramEnd"/>
+      <w:r>
+        <w:rPr>
+          <w:sz w:val="28"/>
+          <w:szCs w:val="28"/>
+        </w:rPr>
+        <w:t xml:space="preserve"> Duo game</w:t>
+      </w:r>
+      <w:r>
+        <w:rPr>
+          <w:sz w:val="28"/>
+          <w:szCs w:val="28"/>
+        </w:rPr>
+        <w:t xml:space="preserve"> (via the deployed link:</w:t>
+      </w:r>
+      <w:r>
+        <w:t xml:space="preserve"> </w:t>
+      </w:r>
+      <w:hyperlink r:id="rId9" w:history="1">
+        <w:r>
+          <w:rPr>
+            <w:rStyle w:val="Hyperlink"/>
+            <w:sz w:val="28"/>
+            <w:szCs w:val="28"/>
+          </w:rPr>
+          <w:t>https://week6-assessment.herokuapp.com/</w:t>
+        </w:r>
+      </w:hyperlink>
+      <w:r>
+        <w:rPr>
+          <w:rStyle w:val="Hyperlink"/>
+          <w:sz w:val="28"/>
+          <w:szCs w:val="28"/>
+        </w:rPr>
+        <w:t xml:space="preserve"> </w:t>
+      </w:r>
+      <w:r>
+        <w:rPr>
+          <w:sz w:val="28"/>
+          <w:szCs w:val="28"/>
+        </w:rPr>
+        <w:t xml:space="preserve"> or locally: </w:t>
+      </w:r>
+      <w:hyperlink r:id="rId10" w:history="1">
+        <w:r>
+          <w:rPr>
+            <w:rStyle w:val="Hyperlink"/>
+            <w:sz w:val="28"/>
+            <w:szCs w:val="28"/>
+          </w:rPr>
+          <w:t>http://localhost:3000/</w:t>
+        </w:r>
+      </w:hyperlink>
+      <w:r>
+        <w:rPr>
+          <w:rStyle w:val="Hyperlink"/>
+          <w:sz w:val="28"/>
+          <w:szCs w:val="28"/>
+        </w:rPr>
+        <w:t xml:space="preserve">). </w:t>
+      </w:r>
+      <w:r>
+        <w:rPr>
+          <w:rStyle w:val="Hyperlink"/>
+          <w:sz w:val="28"/>
+          <w:szCs w:val="28"/>
+        </w:rPr>
+        <w:t xml:space="preserve">  </w:t>
       </w:r>
     </w:p>
     <w:p>
@@ -2381,49 +2509,21 @@
           <w:sz w:val="28"/>
           <w:szCs w:val="28"/>
         </w:rPr>
-        <w:t xml:space="preserve">Select to two </w:t>
-      </w:r>
-      <w:r>
-        <w:rPr>
-          <w:sz w:val="28"/>
-          <w:szCs w:val="28"/>
-        </w:rPr>
-        <w:t>ro</w:t>
-      </w:r>
-      <w:r>
-        <w:rPr>
-          <w:sz w:val="28"/>
-          <w:szCs w:val="28"/>
-        </w:rPr>
-        <w:t xml:space="preserve">bots </w:t>
-      </w:r>
-      <w:r>
-        <w:rPr>
-          <w:sz w:val="28"/>
-          <w:szCs w:val="28"/>
-        </w:rPr>
-        <w:t xml:space="preserve">of choice </w:t>
-      </w:r>
-      <w:r>
-        <w:rPr>
-          <w:sz w:val="28"/>
-          <w:szCs w:val="28"/>
-        </w:rPr>
-        <w:t xml:space="preserve">by clicking </w:t>
-      </w:r>
-      <w:r>
-        <w:rPr>
-          <w:sz w:val="28"/>
-          <w:szCs w:val="28"/>
-        </w:rPr>
-        <w:t>“A</w:t>
-      </w:r>
-      <w:r>
-        <w:rPr>
-          <w:sz w:val="28"/>
-          <w:szCs w:val="28"/>
-        </w:rPr>
-        <w:t>dd to Duo</w:t>
+        <w:t xml:space="preserve">Click the blue </w:t>
+      </w:r>
+      <w:r>
+        <w:rPr>
+          <w:sz w:val="28"/>
+          <w:szCs w:val="28"/>
+        </w:rPr>
+        <w:t>“</w:t>
+      </w:r>
+      <w:r>
+        <w:rPr>
+          <w:sz w:val="28"/>
+          <w:szCs w:val="28"/>
+        </w:rPr>
+        <w:t>Draw</w:t>
       </w:r>
       <w:r>
         <w:rPr>
@@ -2437,21 +2537,7 @@
           <w:sz w:val="28"/>
           <w:szCs w:val="28"/>
         </w:rPr>
-        <w:t xml:space="preserve"> for each </w:t>
-      </w:r>
-      <w:r>
-        <w:rPr>
-          <w:sz w:val="28"/>
-          <w:szCs w:val="28"/>
-        </w:rPr>
-        <w:t>ro</w:t>
-      </w:r>
-      <w:r>
-        <w:rPr>
-          <w:sz w:val="28"/>
-          <w:szCs w:val="28"/>
-        </w:rPr>
-        <w:t>bot</w:t>
+        <w:t xml:space="preserve"> button</w:t>
       </w:r>
       <w:r>
         <w:rPr>
@@ -2478,35 +2564,77 @@
           <w:sz w:val="28"/>
           <w:szCs w:val="28"/>
         </w:rPr>
-        <w:t xml:space="preserve">Both </w:t>
-      </w:r>
-      <w:r>
-        <w:rPr>
-          <w:sz w:val="28"/>
-          <w:szCs w:val="28"/>
-        </w:rPr>
-        <w:t xml:space="preserve">robot </w:t>
-      </w:r>
-      <w:r>
-        <w:rPr>
-          <w:sz w:val="28"/>
-          <w:szCs w:val="28"/>
-        </w:rPr>
-        <w:t>selection</w:t>
-      </w:r>
-      <w:r>
-        <w:rPr>
-          <w:sz w:val="28"/>
-          <w:szCs w:val="28"/>
-        </w:rPr>
-        <w:t>s</w:t>
-      </w:r>
-      <w:r>
-        <w:rPr>
-          <w:sz w:val="28"/>
-          <w:szCs w:val="28"/>
-        </w:rPr>
-        <w:t xml:space="preserve"> should display under the Your Duo header</w:t>
+        <w:t xml:space="preserve">Select two </w:t>
+      </w:r>
+      <w:r>
+        <w:rPr>
+          <w:sz w:val="28"/>
+          <w:szCs w:val="28"/>
+        </w:rPr>
+        <w:t>ro</w:t>
+      </w:r>
+      <w:r>
+        <w:rPr>
+          <w:sz w:val="28"/>
+          <w:szCs w:val="28"/>
+        </w:rPr>
+        <w:t xml:space="preserve">bots </w:t>
+      </w:r>
+      <w:r>
+        <w:rPr>
+          <w:sz w:val="28"/>
+          <w:szCs w:val="28"/>
+        </w:rPr>
+        <w:t xml:space="preserve">of choice </w:t>
+      </w:r>
+      <w:r>
+        <w:rPr>
+          <w:sz w:val="28"/>
+          <w:szCs w:val="28"/>
+        </w:rPr>
+        <w:t xml:space="preserve">by clicking </w:t>
+      </w:r>
+      <w:r>
+        <w:rPr>
+          <w:sz w:val="28"/>
+          <w:szCs w:val="28"/>
+        </w:rPr>
+        <w:t>“A</w:t>
+      </w:r>
+      <w:r>
+        <w:rPr>
+          <w:sz w:val="28"/>
+          <w:szCs w:val="28"/>
+        </w:rPr>
+        <w:t>dd to Duo</w:t>
+      </w:r>
+      <w:r>
+        <w:rPr>
+          <w:sz w:val="28"/>
+          <w:szCs w:val="28"/>
+        </w:rPr>
+        <w:t>”</w:t>
+      </w:r>
+      <w:r>
+        <w:rPr>
+          <w:sz w:val="28"/>
+          <w:szCs w:val="28"/>
+        </w:rPr>
+        <w:t xml:space="preserve"> for each </w:t>
+      </w:r>
+      <w:r>
+        <w:rPr>
+          <w:sz w:val="28"/>
+          <w:szCs w:val="28"/>
+        </w:rPr>
+        <w:t>ro</w:t>
+      </w:r>
+      <w:r>
+        <w:rPr>
+          <w:sz w:val="28"/>
+          <w:szCs w:val="28"/>
+        </w:rPr>
+        <w:t>bot</w:t>
       </w:r>
       <w:r>
         <w:rPr>
@@ -2533,35 +2661,35 @@
           <w:sz w:val="28"/>
           <w:szCs w:val="28"/>
         </w:rPr>
-        <w:t xml:space="preserve">Click the blue </w:t>
-      </w:r>
-      <w:r>
-        <w:rPr>
-          <w:sz w:val="28"/>
-          <w:szCs w:val="28"/>
-        </w:rPr>
-        <w:t>“</w:t>
-      </w:r>
-      <w:r>
-        <w:rPr>
-          <w:sz w:val="28"/>
-          <w:szCs w:val="28"/>
-        </w:rPr>
-        <w:t>Duel</w:t>
-      </w:r>
-      <w:r>
-        <w:rPr>
-          <w:sz w:val="28"/>
-          <w:szCs w:val="28"/>
-        </w:rPr>
-        <w:t>!”</w:t>
-      </w:r>
-      <w:r>
-        <w:rPr>
-          <w:sz w:val="28"/>
-          <w:szCs w:val="28"/>
-        </w:rPr>
-        <w:t xml:space="preserve"> button</w:t>
+        <w:t xml:space="preserve">Both </w:t>
+      </w:r>
+      <w:r>
+        <w:rPr>
+          <w:sz w:val="28"/>
+          <w:szCs w:val="28"/>
+        </w:rPr>
+        <w:t xml:space="preserve">robot </w:t>
+      </w:r>
+      <w:r>
+        <w:rPr>
+          <w:sz w:val="28"/>
+          <w:szCs w:val="28"/>
+        </w:rPr>
+        <w:t>selection</w:t>
+      </w:r>
+      <w:r>
+        <w:rPr>
+          <w:sz w:val="28"/>
+          <w:szCs w:val="28"/>
+        </w:rPr>
+        <w:t>s</w:t>
+      </w:r>
+      <w:r>
+        <w:rPr>
+          <w:sz w:val="28"/>
+          <w:szCs w:val="28"/>
+        </w:rPr>
+        <w:t xml:space="preserve"> should display under the Your Duo header</w:t>
       </w:r>
       <w:r>
         <w:rPr>
@@ -2588,21 +2716,35 @@
           <w:sz w:val="28"/>
           <w:szCs w:val="28"/>
         </w:rPr>
-        <w:t xml:space="preserve">The Dueling… </w:t>
-      </w:r>
-      <w:r>
-        <w:rPr>
-          <w:sz w:val="28"/>
-          <w:szCs w:val="28"/>
-        </w:rPr>
-        <w:t xml:space="preserve">notice </w:t>
-      </w:r>
-      <w:r>
-        <w:rPr>
-          <w:sz w:val="28"/>
-          <w:szCs w:val="28"/>
-        </w:rPr>
-        <w:t>will display</w:t>
+        <w:t xml:space="preserve">Click the blue </w:t>
+      </w:r>
+      <w:r>
+        <w:rPr>
+          <w:sz w:val="28"/>
+          <w:szCs w:val="28"/>
+        </w:rPr>
+        <w:t>“</w:t>
+      </w:r>
+      <w:r>
+        <w:rPr>
+          <w:sz w:val="28"/>
+          <w:szCs w:val="28"/>
+        </w:rPr>
+        <w:t>Duel</w:t>
+      </w:r>
+      <w:r>
+        <w:rPr>
+          <w:sz w:val="28"/>
+          <w:szCs w:val="28"/>
+        </w:rPr>
+        <w:t>!”</w:t>
+      </w:r>
+      <w:r>
+        <w:rPr>
+          <w:sz w:val="28"/>
+          <w:szCs w:val="28"/>
+        </w:rPr>
+        <w:t xml:space="preserve"> button</w:t>
       </w:r>
       <w:r>
         <w:rPr>
@@ -2629,28 +2771,28 @@
           <w:sz w:val="28"/>
           <w:szCs w:val="28"/>
         </w:rPr>
-        <w:t xml:space="preserve">Then the </w:t>
-      </w:r>
-      <w:r>
-        <w:rPr>
-          <w:sz w:val="28"/>
-          <w:szCs w:val="28"/>
-        </w:rPr>
-        <w:t xml:space="preserve">results of the game </w:t>
-      </w:r>
-      <w:r>
-        <w:rPr>
-          <w:sz w:val="28"/>
-          <w:szCs w:val="28"/>
-        </w:rPr>
-        <w:t>display</w:t>
-      </w:r>
-      <w:r>
-        <w:rPr>
-          <w:sz w:val="28"/>
-          <w:szCs w:val="28"/>
-        </w:rPr>
-        <w:t xml:space="preserve"> by stating, “You lost!” or “You won!”.</w:t>
+        <w:t xml:space="preserve">The Dueling… </w:t>
+      </w:r>
+      <w:r>
+        <w:rPr>
+          <w:sz w:val="28"/>
+          <w:szCs w:val="28"/>
+        </w:rPr>
+        <w:t xml:space="preserve">notice </w:t>
+      </w:r>
+      <w:r>
+        <w:rPr>
+          <w:sz w:val="28"/>
+          <w:szCs w:val="28"/>
+        </w:rPr>
+        <w:t>will display</w:t>
+      </w:r>
+      <w:r>
+        <w:rPr>
+          <w:sz w:val="28"/>
+          <w:szCs w:val="28"/>
+        </w:rPr>
+        <w:t>.</w:t>
       </w:r>
     </w:p>
     <w:p>
@@ -2670,6 +2812,47 @@
           <w:sz w:val="28"/>
           <w:szCs w:val="28"/>
         </w:rPr>
+        <w:t xml:space="preserve">Then the </w:t>
+      </w:r>
+      <w:r>
+        <w:rPr>
+          <w:sz w:val="28"/>
+          <w:szCs w:val="28"/>
+        </w:rPr>
+        <w:t xml:space="preserve">results of the game </w:t>
+      </w:r>
+      <w:r>
+        <w:rPr>
+          <w:sz w:val="28"/>
+          <w:szCs w:val="28"/>
+        </w:rPr>
+        <w:t>display</w:t>
+      </w:r>
+      <w:r>
+        <w:rPr>
+          <w:sz w:val="28"/>
+          <w:szCs w:val="28"/>
+        </w:rPr>
+        <w:t xml:space="preserve"> by stating, “You lost!” or “You won!”.</w:t>
+      </w:r>
+    </w:p>
+    <w:p>
+      <w:pPr>
+        <w:pStyle w:val="ListParagraph"/>
+        <w:numPr>
+          <w:ilvl w:val="0"/>
+          <w:numId w:val="5"/>
+        </w:numPr>
+        <w:rPr>
+          <w:sz w:val="28"/>
+          <w:szCs w:val="28"/>
+        </w:rPr>
+      </w:pPr>
+      <w:r>
+        <w:rPr>
+          <w:sz w:val="28"/>
+          <w:szCs w:val="28"/>
+        </w:rPr>
         <w:t>The game results are also displ</w:t>
       </w:r>
       <w:r>
@@ -2691,12 +2874,16 @@
     <w:p>
       <w:pPr>
         <w:rPr>
-          <w:sz w:val="28"/>
-          <w:szCs w:val="28"/>
-        </w:rPr>
-      </w:pPr>
-      <w:r>
-        <w:rPr>
+          <w:b/>
+          <w:bCs/>
+          <w:sz w:val="28"/>
+          <w:szCs w:val="28"/>
+        </w:rPr>
+      </w:pPr>
+      <w:r>
+        <w:rPr>
+          <w:b/>
+          <w:bCs/>
           <w:sz w:val="28"/>
           <w:szCs w:val="28"/>
         </w:rPr>
@@ -2818,12 +3005,16 @@
     <w:p>
       <w:pPr>
         <w:rPr>
-          <w:sz w:val="28"/>
-          <w:szCs w:val="28"/>
-        </w:rPr>
-      </w:pPr>
-      <w:r>
-        <w:rPr>
+          <w:b/>
+          <w:bCs/>
+          <w:sz w:val="28"/>
+          <w:szCs w:val="28"/>
+        </w:rPr>
+      </w:pPr>
+      <w:r>
+        <w:rPr>
+          <w:b/>
+          <w:bCs/>
           <w:sz w:val="28"/>
           <w:szCs w:val="28"/>
         </w:rPr>
@@ -2847,7 +3038,35 @@
           <w:sz w:val="28"/>
           <w:szCs w:val="28"/>
         </w:rPr>
-        <w:t>When a Player wins, the “Losses” are updated incrementally added.</w:t>
+        <w:t>When a Player wins, the “Losses” are updated</w:t>
+      </w:r>
+      <w:r>
+        <w:rPr>
+          <w:sz w:val="28"/>
+          <w:szCs w:val="28"/>
+        </w:rPr>
+        <w:t xml:space="preserve"> by being </w:t>
+      </w:r>
+      <w:r>
+        <w:rPr>
+          <w:sz w:val="28"/>
+          <w:szCs w:val="28"/>
+        </w:rPr>
+        <w:t>incrementally added</w:t>
+      </w:r>
+      <w:r>
+        <w:rPr>
+          <w:sz w:val="28"/>
+          <w:szCs w:val="28"/>
+        </w:rPr>
+        <w:t xml:space="preserve"> to the Losses field</w:t>
+      </w:r>
+      <w:r>
+        <w:rPr>
+          <w:sz w:val="28"/>
+          <w:szCs w:val="28"/>
+        </w:rPr>
+        <w:t>.</w:t>
       </w:r>
     </w:p>
     <w:p>
@@ -2867,26 +3086,44 @@
           <w:sz w:val="28"/>
           <w:szCs w:val="28"/>
         </w:rPr>
-        <w:t>When a Player losses, the “Losses” are properly updated incrementally.</w:t>
-      </w:r>
-    </w:p>
-    <w:p>
-      <w:pPr>
-        <w:rPr>
-          <w:sz w:val="28"/>
-          <w:szCs w:val="28"/>
-        </w:rPr>
-      </w:pPr>
-    </w:p>
-    <w:p>
-      <w:pPr>
-        <w:rPr>
-          <w:sz w:val="28"/>
-          <w:szCs w:val="28"/>
-        </w:rPr>
-      </w:pPr>
-      <w:r>
-        <w:rPr>
+        <w:t>When a Player losses, the “Losses” are properly updated incrementally</w:t>
+      </w:r>
+      <w:r>
+        <w:rPr>
+          <w:sz w:val="28"/>
+          <w:szCs w:val="28"/>
+        </w:rPr>
+        <w:t xml:space="preserve"> to the Losses field</w:t>
+      </w:r>
+      <w:r>
+        <w:rPr>
+          <w:sz w:val="28"/>
+          <w:szCs w:val="28"/>
+        </w:rPr>
+        <w:t>.</w:t>
+      </w:r>
+    </w:p>
+    <w:p>
+      <w:pPr>
+        <w:rPr>
+          <w:sz w:val="28"/>
+          <w:szCs w:val="28"/>
+        </w:rPr>
+      </w:pPr>
+    </w:p>
+    <w:p>
+      <w:pPr>
+        <w:rPr>
+          <w:b/>
+          <w:bCs/>
+          <w:sz w:val="28"/>
+          <w:szCs w:val="28"/>
+        </w:rPr>
+      </w:pPr>
+      <w:r>
+        <w:rPr>
+          <w:b/>
+          <w:bCs/>
           <w:sz w:val="28"/>
           <w:szCs w:val="28"/>
         </w:rPr>
@@ -3024,45 +3261,20 @@
           <w:szCs w:val="28"/>
         </w:rPr>
       </w:pPr>
-    </w:p>
-    <w:p>
-      <w:pPr>
-        <w:rPr>
-          <w:sz w:val="28"/>
-          <w:szCs w:val="28"/>
-        </w:rPr>
-      </w:pPr>
-    </w:p>
-    <w:p>
-      <w:pPr>
-        <w:rPr>
-          <w:sz w:val="28"/>
-          <w:szCs w:val="28"/>
-        </w:rPr>
-      </w:pPr>
-    </w:p>
-    <w:p>
-      <w:pPr>
-        <w:rPr>
-          <w:sz w:val="28"/>
-          <w:szCs w:val="28"/>
-        </w:rPr>
-      </w:pPr>
-    </w:p>
-    <w:p>
-      <w:pPr>
-        <w:rPr>
-          <w:sz w:val="28"/>
-          <w:szCs w:val="28"/>
-        </w:rPr>
-      </w:pPr>
       <w:r>
         <w:rPr>
           <w:sz w:val="28"/>
           <w:szCs w:val="28"/>
         </w:rPr>
         <w:lastRenderedPageBreak/>
-        <w:t xml:space="preserve">Screenshot of </w:t>
+        <w:t>S</w:t>
+      </w:r>
+      <w:r>
+        <w:rPr>
+          <w:sz w:val="28"/>
+          <w:szCs w:val="28"/>
+        </w:rPr>
+        <w:t xml:space="preserve">creenshot of </w:t>
       </w:r>
       <w:r>
         <w:rPr>
@@ -3123,7 +3335,7 @@
                     <pic:cNvPicPr/>
                   </pic:nvPicPr>
                   <pic:blipFill>
-                    <a:blip r:embed="rId9"/>
+                    <a:blip r:embed="rId11"/>
                     <a:stretch>
                       <a:fillRect/>
                     </a:stretch>

</xml_diff>